<commit_message>
Modified a BubTFOD How-To
</commit_message>
<xml_diff>
--- a/HowTo_BubTFOD.docx
+++ b/HowTo_BubTFOD.docx
@@ -26,6 +26,13 @@
     </w:p>
     <w:p>
       <w:pPr>
+        <w:rPr>
+          <w:lang w:val="en-US"/>
+        </w:rPr>
+      </w:pPr>
+    </w:p>
+    <w:p>
+      <w:pPr>
         <w:pStyle w:val="ListParagraph"/>
         <w:numPr>
           <w:ilvl w:val="0"/>
@@ -53,6 +60,44 @@
     <w:p>
       <w:pPr>
         <w:pStyle w:val="ListParagraph"/>
+        <w:rPr>
+          <w:lang w:val="en-US"/>
+        </w:rPr>
+      </w:pPr>
+      <w:hyperlink r:id="rId5" w:history="1">
+        <w:r>
+          <w:rPr>
+            <w:rStyle w:val="Hyperlink"/>
+          </w:rPr>
+          <w:t xml:space="preserve">GitHub - </w:t>
+        </w:r>
+        <w:proofErr w:type="spellStart"/>
+        <w:r>
+          <w:rPr>
+            <w:rStyle w:val="Hyperlink"/>
+          </w:rPr>
+          <w:t>nicknochnack</w:t>
+        </w:r>
+        <w:proofErr w:type="spellEnd"/>
+        <w:r>
+          <w:rPr>
+            <w:rStyle w:val="Hyperlink"/>
+          </w:rPr>
+          <w:t>/</w:t>
+        </w:r>
+        <w:proofErr w:type="spellStart"/>
+        <w:r>
+          <w:rPr>
+            <w:rStyle w:val="Hyperlink"/>
+          </w:rPr>
+          <w:t>TFODCourse</w:t>
+        </w:r>
+        <w:proofErr w:type="spellEnd"/>
+      </w:hyperlink>
+    </w:p>
+    <w:p>
+      <w:pPr>
+        <w:pStyle w:val="ListParagraph"/>
         <w:numPr>
           <w:ilvl w:val="0"/>
           <w:numId w:val="1"/>
@@ -79,7 +124,19 @@
         <w:rPr>
           <w:lang w:val="en-US"/>
         </w:rPr>
-        <w:t xml:space="preserve"> Object Detection API</w:t>
+        <w:t xml:space="preserve"> </w:t>
+      </w:r>
+      <w:r>
+        <w:rPr>
+          <w:lang w:val="en-US"/>
+        </w:rPr>
+        <w:t xml:space="preserve">(TF) </w:t>
+      </w:r>
+      <w:r>
+        <w:rPr>
+          <w:lang w:val="en-US"/>
+        </w:rPr>
+        <w:t>Object Detection API</w:t>
       </w:r>
     </w:p>
     <w:p>
@@ -97,7 +154,283 @@
         <w:rPr>
           <w:lang w:val="en-US"/>
         </w:rPr>
-        <w:t>Folder structure that works with contained Code</w:t>
+        <w:t>Based on Transfer learning with TF Model zoo</w:t>
+      </w:r>
+    </w:p>
+    <w:p>
+      <w:pPr>
+        <w:pStyle w:val="ListParagraph"/>
+        <w:rPr>
+          <w:lang w:val="en-US"/>
+        </w:rPr>
+      </w:pPr>
+      <w:hyperlink r:id="rId6" w:history="1">
+        <w:r>
+          <w:rPr>
+            <w:rStyle w:val="Hyperlink"/>
+            <w:lang w:val="en-US"/>
+          </w:rPr>
+          <w:t xml:space="preserve">models/tf2_detection_zoo.md at master · </w:t>
+        </w:r>
+        <w:proofErr w:type="spellStart"/>
+        <w:r>
+          <w:rPr>
+            <w:rStyle w:val="Hyperlink"/>
+            <w:lang w:val="en-US"/>
+          </w:rPr>
+          <w:t>tensorflow</w:t>
+        </w:r>
+        <w:proofErr w:type="spellEnd"/>
+        <w:r>
+          <w:rPr>
+            <w:rStyle w:val="Hyperlink"/>
+            <w:lang w:val="en-US"/>
+          </w:rPr>
+          <w:t>/models (github.com)</w:t>
+        </w:r>
+      </w:hyperlink>
+    </w:p>
+    <w:p>
+      <w:pPr>
+        <w:pStyle w:val="ListParagraph"/>
+        <w:numPr>
+          <w:ilvl w:val="0"/>
+          <w:numId w:val="1"/>
+        </w:numPr>
+        <w:rPr>
+          <w:lang w:val="en-US"/>
+        </w:rPr>
+      </w:pPr>
+      <w:r>
+        <w:rPr>
+          <w:lang w:val="en-US"/>
+        </w:rPr>
+        <w:t>Comprises a f</w:t>
+      </w:r>
+      <w:r>
+        <w:rPr>
+          <w:lang w:val="en-US"/>
+        </w:rPr>
+        <w:t>older structure that works with contained Code</w:t>
+      </w:r>
+    </w:p>
+    <w:p>
+      <w:pPr>
+        <w:rPr>
+          <w:lang w:val="en-US"/>
+        </w:rPr>
+      </w:pPr>
+    </w:p>
+    <w:p>
+      <w:pPr>
+        <w:rPr>
+          <w:lang w:val="en-US"/>
+        </w:rPr>
+      </w:pPr>
+      <w:r>
+        <w:rPr>
+          <w:b/>
+          <w:bCs/>
+          <w:lang w:val="en-US"/>
+        </w:rPr>
+        <w:t>Code</w:t>
+      </w:r>
+      <w:r>
+        <w:rPr>
+          <w:b/>
+          <w:bCs/>
+          <w:lang w:val="en-US"/>
+        </w:rPr>
+        <w:t>s</w:t>
+      </w:r>
+      <w:r>
+        <w:rPr>
+          <w:lang w:val="en-US"/>
+        </w:rPr>
+        <w:t>:</w:t>
+      </w:r>
+    </w:p>
+    <w:p>
+      <w:pPr>
+        <w:pStyle w:val="ListParagraph"/>
+        <w:numPr>
+          <w:ilvl w:val="0"/>
+          <w:numId w:val="1"/>
+        </w:numPr>
+        <w:rPr>
+          <w:lang w:val="en-US"/>
+        </w:rPr>
+      </w:pPr>
+      <w:r>
+        <w:rPr>
+          <w:lang w:val="en-US"/>
+        </w:rPr>
+        <w:t>Creation of artificial images</w:t>
+      </w:r>
+    </w:p>
+    <w:p>
+      <w:pPr>
+        <w:pStyle w:val="ListParagraph"/>
+        <w:numPr>
+          <w:ilvl w:val="1"/>
+          <w:numId w:val="16"/>
+        </w:numPr>
+        <w:rPr>
+          <w:color w:val="00B050"/>
+          <w:lang w:val="en-US"/>
+        </w:rPr>
+      </w:pPr>
+      <w:r>
+        <w:rPr>
+          <w:color w:val="00B050"/>
+          <w:lang w:val="en-US"/>
+        </w:rPr>
+        <w:t>Create_training_images.py</w:t>
+      </w:r>
+    </w:p>
+    <w:p>
+      <w:pPr>
+        <w:pStyle w:val="ListParagraph"/>
+        <w:numPr>
+          <w:ilvl w:val="0"/>
+          <w:numId w:val="1"/>
+        </w:numPr>
+        <w:rPr>
+          <w:lang w:val="en-US"/>
+        </w:rPr>
+      </w:pPr>
+      <w:r>
+        <w:rPr>
+          <w:lang w:val="en-US"/>
+        </w:rPr>
+        <w:t>Training and Testing</w:t>
+      </w:r>
+    </w:p>
+    <w:p>
+      <w:pPr>
+        <w:pStyle w:val="ListParagraph"/>
+        <w:numPr>
+          <w:ilvl w:val="1"/>
+          <w:numId w:val="15"/>
+        </w:numPr>
+        <w:rPr>
+          <w:color w:val="00B050"/>
+          <w:lang w:val="en-US"/>
+        </w:rPr>
+      </w:pPr>
+      <w:r>
+        <w:rPr>
+          <w:color w:val="00B050"/>
+          <w:lang w:val="en-US"/>
+        </w:rPr>
+        <w:t xml:space="preserve">2. Training and </w:t>
+      </w:r>
+      <w:proofErr w:type="spellStart"/>
+      <w:r>
+        <w:rPr>
+          <w:color w:val="00B050"/>
+          <w:lang w:val="en-US"/>
+        </w:rPr>
+        <w:t>Detection.ipynb</w:t>
+      </w:r>
+      <w:proofErr w:type="spellEnd"/>
+    </w:p>
+    <w:p>
+      <w:pPr>
+        <w:pStyle w:val="ListParagraph"/>
+        <w:numPr>
+          <w:ilvl w:val="0"/>
+          <w:numId w:val="1"/>
+        </w:numPr>
+        <w:rPr>
+          <w:lang w:val="en-US"/>
+        </w:rPr>
+      </w:pPr>
+      <w:r>
+        <w:rPr>
+          <w:lang w:val="en-US"/>
+        </w:rPr>
+        <w:t>Analysis and further testing</w:t>
+      </w:r>
+    </w:p>
+    <w:p>
+      <w:pPr>
+        <w:pStyle w:val="ListParagraph"/>
+        <w:numPr>
+          <w:ilvl w:val="1"/>
+          <w:numId w:val="14"/>
+        </w:numPr>
+        <w:rPr>
+          <w:color w:val="00B050"/>
+          <w:lang w:val="en-US"/>
+        </w:rPr>
+      </w:pPr>
+      <w:r>
+        <w:rPr>
+          <w:color w:val="00B050"/>
+          <w:lang w:val="en-US"/>
+        </w:rPr>
+        <w:t>MetricPlots.py</w:t>
+      </w:r>
+    </w:p>
+    <w:p>
+      <w:pPr>
+        <w:pStyle w:val="ListParagraph"/>
+        <w:numPr>
+          <w:ilvl w:val="1"/>
+          <w:numId w:val="14"/>
+        </w:numPr>
+        <w:rPr>
+          <w:color w:val="00B050"/>
+          <w:lang w:val="en-US"/>
+        </w:rPr>
+      </w:pPr>
+      <w:r>
+        <w:rPr>
+          <w:color w:val="00B050"/>
+          <w:lang w:val="en-US"/>
+        </w:rPr>
+        <w:t>Models_Evaluations.py</w:t>
+      </w:r>
+    </w:p>
+    <w:p>
+      <w:pPr>
+        <w:pStyle w:val="ListParagraph"/>
+        <w:numPr>
+          <w:ilvl w:val="1"/>
+          <w:numId w:val="14"/>
+        </w:numPr>
+        <w:rPr>
+          <w:color w:val="00B050"/>
+          <w:lang w:val="en-US"/>
+        </w:rPr>
+      </w:pPr>
+      <w:r>
+        <w:rPr>
+          <w:color w:val="00B050"/>
+          <w:lang w:val="en-US"/>
+        </w:rPr>
+        <w:t>Models_SeparateTest.py</w:t>
+      </w:r>
+    </w:p>
+    <w:p>
+      <w:pPr>
+        <w:pStyle w:val="ListParagraph"/>
+        <w:numPr>
+          <w:ilvl w:val="1"/>
+          <w:numId w:val="14"/>
+        </w:numPr>
+        <w:rPr>
+          <w:color w:val="00B050"/>
+          <w:lang w:val="en-US"/>
+        </w:rPr>
+      </w:pPr>
+      <w:r>
+        <w:rPr>
+          <w:color w:val="00B050"/>
+          <w:lang w:val="en-US"/>
+        </w:rPr>
+        <w:t>TFODPaths.py</w:t>
       </w:r>
     </w:p>
     <w:p>
@@ -110,16 +443,14 @@
     <w:p>
       <w:pPr>
         <w:pStyle w:val="Heading2"/>
-        <w:rPr>
-          <w:lang w:val="en-US"/>
-        </w:rPr>
-      </w:pPr>
-      <w:r>
-        <w:rPr>
-          <w:lang w:val="en-US"/>
-        </w:rPr>
-        <w:t>(</w:t>
-      </w:r>
+        <w:numPr>
+          <w:ilvl w:val="0"/>
+          <w:numId w:val="17"/>
+        </w:numPr>
+        <w:rPr>
+          <w:lang w:val="en-US"/>
+        </w:rPr>
+      </w:pPr>
       <w:r>
         <w:rPr>
           <w:lang w:val="en-US"/>
@@ -130,7 +461,7 @@
         <w:rPr>
           <w:lang w:val="en-US"/>
         </w:rPr>
-        <w:t>): create_training_images.py</w:t>
+        <w:t>: create_training_images.py</w:t>
       </w:r>
     </w:p>
     <w:p>
@@ -292,6 +623,21 @@
           <w:lang w:val="en-US"/>
         </w:rPr>
       </w:pPr>
+      <w:proofErr w:type="spellStart"/>
+      <w:r>
+        <w:rPr>
+          <w:color w:val="4472C4" w:themeColor="accent1"/>
+          <w:lang w:val="en-US"/>
+        </w:rPr>
+        <w:t>n_bubbles_per_image</w:t>
+      </w:r>
+      <w:proofErr w:type="spellEnd"/>
+      <w:r>
+        <w:rPr>
+          <w:lang w:val="en-US"/>
+        </w:rPr>
+        <w:t xml:space="preserve">: </w:t>
+      </w:r>
       <w:r>
         <w:rPr>
           <w:lang w:val="en-US"/>
@@ -310,6 +656,21 @@
           <w:lang w:val="en-US"/>
         </w:rPr>
       </w:pPr>
+      <w:proofErr w:type="spellStart"/>
+      <w:r>
+        <w:rPr>
+          <w:color w:val="4472C4" w:themeColor="accent1"/>
+          <w:lang w:val="en-US"/>
+        </w:rPr>
+        <w:t>n_training_images</w:t>
+      </w:r>
+      <w:proofErr w:type="spellEnd"/>
+      <w:r>
+        <w:rPr>
+          <w:lang w:val="en-US"/>
+        </w:rPr>
+        <w:t xml:space="preserve">: </w:t>
+      </w:r>
       <w:r>
         <w:rPr>
           <w:lang w:val="en-US"/>
@@ -331,9 +692,17 @@
       <w:proofErr w:type="spellStart"/>
       <w:r>
         <w:rPr>
-          <w:lang w:val="en-US"/>
-        </w:rPr>
-        <w:t>Outdir</w:t>
+          <w:color w:val="4472C4" w:themeColor="accent1"/>
+          <w:lang w:val="en-US"/>
+        </w:rPr>
+        <w:t>o</w:t>
+      </w:r>
+      <w:r>
+        <w:rPr>
+          <w:color w:val="4472C4" w:themeColor="accent1"/>
+          <w:lang w:val="en-US"/>
+        </w:rPr>
+        <w:t>utdir</w:t>
       </w:r>
       <w:proofErr w:type="spellEnd"/>
       <w:r>
@@ -357,9 +726,17 @@
       <w:proofErr w:type="spellStart"/>
       <w:r>
         <w:rPr>
-          <w:lang w:val="en-US"/>
-        </w:rPr>
-        <w:t>Xml_bdbox</w:t>
+          <w:color w:val="4472C4" w:themeColor="accent1"/>
+          <w:lang w:val="en-US"/>
+        </w:rPr>
+        <w:t>x</w:t>
+      </w:r>
+      <w:r>
+        <w:rPr>
+          <w:color w:val="4472C4" w:themeColor="accent1"/>
+          <w:lang w:val="en-US"/>
+        </w:rPr>
+        <w:t>ml_bdbox</w:t>
       </w:r>
       <w:proofErr w:type="spellEnd"/>
       <w:r>
@@ -377,12 +754,14 @@
           <w:numId w:val="11"/>
         </w:numPr>
         <w:rPr>
-          <w:lang w:val="en-US"/>
-        </w:rPr>
-      </w:pPr>
-      <w:proofErr w:type="spellStart"/>
-      <w:r>
-        <w:rPr>
+          <w:color w:val="4472C4" w:themeColor="accent1"/>
+          <w:lang w:val="en-US"/>
+        </w:rPr>
+      </w:pPr>
+      <w:proofErr w:type="spellStart"/>
+      <w:r>
+        <w:rPr>
+          <w:color w:val="4472C4" w:themeColor="accent1"/>
           <w:lang w:val="en-US"/>
         </w:rPr>
         <w:t>Sigma_rotate_degree</w:t>
@@ -397,12 +776,14 @@
           <w:numId w:val="11"/>
         </w:numPr>
         <w:rPr>
-          <w:lang w:val="en-US"/>
-        </w:rPr>
-      </w:pPr>
-      <w:proofErr w:type="spellStart"/>
-      <w:r>
-        <w:rPr>
+          <w:color w:val="4472C4" w:themeColor="accent1"/>
+          <w:lang w:val="en-US"/>
+        </w:rPr>
+      </w:pPr>
+      <w:proofErr w:type="spellStart"/>
+      <w:r>
+        <w:rPr>
+          <w:color w:val="4472C4" w:themeColor="accent1"/>
           <w:lang w:val="en-US"/>
         </w:rPr>
         <w:t>Sigma_scaling_fraction</w:t>
@@ -417,12 +798,14 @@
           <w:numId w:val="11"/>
         </w:numPr>
         <w:rPr>
-          <w:lang w:val="en-US"/>
-        </w:rPr>
-      </w:pPr>
-      <w:proofErr w:type="spellStart"/>
-      <w:r>
-        <w:rPr>
+          <w:color w:val="4472C4" w:themeColor="accent1"/>
+          <w:lang w:val="en-US"/>
+        </w:rPr>
+      </w:pPr>
+      <w:proofErr w:type="spellStart"/>
+      <w:r>
+        <w:rPr>
+          <w:color w:val="4472C4" w:themeColor="accent1"/>
           <w:lang w:val="en-US"/>
         </w:rPr>
         <w:t>Highlight_bubbles</w:t>
@@ -443,6 +826,7 @@
       <w:proofErr w:type="spellStart"/>
       <w:r>
         <w:rPr>
+          <w:color w:val="4472C4" w:themeColor="accent1"/>
           <w:lang w:val="en-US"/>
         </w:rPr>
         <w:t>Blur_mask</w:t>
@@ -459,6 +843,10 @@
     <w:p>
       <w:pPr>
         <w:pStyle w:val="Heading2"/>
+        <w:numPr>
+          <w:ilvl w:val="0"/>
+          <w:numId w:val="17"/>
+        </w:numPr>
         <w:rPr>
           <w:lang w:val="en-US"/>
         </w:rPr>
@@ -493,6 +881,7 @@
         <w:rPr>
           <w:lang w:val="en-US"/>
         </w:rPr>
+        <w:lastRenderedPageBreak/>
         <w:t xml:space="preserve">Executes transfer learning with pretrained model from </w:t>
       </w:r>
       <w:proofErr w:type="spellStart"/>
@@ -875,7 +1264,6 @@
         <w:rPr>
           <w:lang w:val="en-US"/>
         </w:rPr>
-        <w:lastRenderedPageBreak/>
         <w:t>Update config for transfer learning</w:t>
       </w:r>
     </w:p>
@@ -1245,11 +1633,15 @@
           <w:numId w:val="5"/>
         </w:numPr>
         <w:rPr>
-          <w:lang w:val="en-US"/>
-        </w:rPr>
-      </w:pPr>
-      <w:r>
-        <w:rPr>
+          <w:b/>
+          <w:bCs/>
+          <w:lang w:val="en-US"/>
+        </w:rPr>
+      </w:pPr>
+      <w:r>
+        <w:rPr>
+          <w:b/>
+          <w:bCs/>
           <w:lang w:val="en-US"/>
         </w:rPr>
         <w:t xml:space="preserve">Prerequisite: Installed </w:t>
@@ -1257,6 +1649,8 @@
       <w:proofErr w:type="spellStart"/>
       <w:r>
         <w:rPr>
+          <w:b/>
+          <w:bCs/>
           <w:lang w:val="en-US"/>
         </w:rPr>
         <w:t>Tensorflow</w:t>
@@ -1264,6 +1658,8 @@
       <w:proofErr w:type="spellEnd"/>
       <w:r>
         <w:rPr>
+          <w:b/>
+          <w:bCs/>
           <w:lang w:val="en-US"/>
         </w:rPr>
         <w:t xml:space="preserve"> and dependent packages</w:t>
@@ -1291,6 +1687,19 @@
       </w:pPr>
       <w:r>
         <w:rPr>
+          <w:color w:val="4472C4" w:themeColor="accent1"/>
+          <w:lang w:val="en-US"/>
+        </w:rPr>
+        <w:t>CUSTOM_MODEL_NAME</w:t>
+      </w:r>
+      <w:r>
+        <w:rPr>
+          <w:lang w:val="en-US"/>
+        </w:rPr>
+        <w:t xml:space="preserve">: </w:t>
+      </w:r>
+      <w:r>
+        <w:rPr>
           <w:lang w:val="en-US"/>
         </w:rPr>
         <w:t>Name custom model (own name)</w:t>
@@ -1309,6 +1718,19 @@
       </w:pPr>
       <w:r>
         <w:rPr>
+          <w:color w:val="4472C4" w:themeColor="accent1"/>
+          <w:lang w:val="en-US"/>
+        </w:rPr>
+        <w:t>PRETRAINED_MODEL_URL</w:t>
+      </w:r>
+      <w:r>
+        <w:rPr>
+          <w:lang w:val="en-US"/>
+        </w:rPr>
+        <w:t xml:space="preserve">: </w:t>
+      </w:r>
+      <w:r>
+        <w:rPr>
           <w:lang w:val="en-US"/>
         </w:rPr>
         <w:t xml:space="preserve">Indicate </w:t>
@@ -1353,6 +1775,19 @@
           <w:lang w:val="en-US"/>
         </w:rPr>
       </w:pPr>
+      <w:r>
+        <w:rPr>
+          <w:color w:val="4472C4" w:themeColor="accent1"/>
+          <w:lang w:val="en-US"/>
+        </w:rPr>
+        <w:t>PRETRAINED_MODEL_NAME</w:t>
+      </w:r>
+      <w:r>
+        <w:rPr>
+          <w:lang w:val="en-US"/>
+        </w:rPr>
+        <w:t xml:space="preserve">: </w:t>
+      </w:r>
       <w:r>
         <w:rPr>
           <w:lang w:val="en-US"/>
@@ -1475,6 +1910,19 @@
       </w:pPr>
       <w:r>
         <w:rPr>
+          <w:color w:val="4472C4" w:themeColor="accent1"/>
+          <w:lang w:val="en-US"/>
+        </w:rPr>
+        <w:t>command</w:t>
+      </w:r>
+      <w:r>
+        <w:rPr>
+          <w:lang w:val="en-US"/>
+        </w:rPr>
+        <w:t xml:space="preserve">: </w:t>
+      </w:r>
+      <w:r>
+        <w:rPr>
           <w:lang w:val="en-US"/>
         </w:rPr>
         <w:t>Set number of training steps</w:t>
@@ -1527,6 +1975,7 @@
         <w:rPr>
           <w:lang w:val="en-US"/>
         </w:rPr>
+        <w:lastRenderedPageBreak/>
         <w:t>Evaluate the model:</w:t>
       </w:r>
     </w:p>
@@ -1591,6 +2040,10 @@
     <w:p>
       <w:pPr>
         <w:pStyle w:val="Heading2"/>
+        <w:numPr>
+          <w:ilvl w:val="0"/>
+          <w:numId w:val="17"/>
+        </w:numPr>
         <w:rPr>
           <w:lang w:val="en-US"/>
         </w:rPr>
@@ -1860,7 +2313,6 @@
         <w:rPr>
           <w:lang w:val="en-US"/>
         </w:rPr>
-        <w:lastRenderedPageBreak/>
         <w:t>AR @ 100 for small/large/medium objects</w:t>
       </w:r>
     </w:p>
@@ -2030,6 +2482,10 @@
     <w:p>
       <w:pPr>
         <w:pStyle w:val="Heading2"/>
+        <w:numPr>
+          <w:ilvl w:val="0"/>
+          <w:numId w:val="17"/>
+        </w:numPr>
         <w:rPr>
           <w:lang w:val="en-US"/>
         </w:rPr>
@@ -2379,6 +2835,21 @@
           <w:lang w:val="en-US"/>
         </w:rPr>
       </w:pPr>
+      <w:proofErr w:type="spellStart"/>
+      <w:r>
+        <w:rPr>
+          <w:color w:val="4472C4" w:themeColor="accent1"/>
+          <w:lang w:val="en-US"/>
+        </w:rPr>
+        <w:t>custom_models</w:t>
+      </w:r>
+      <w:proofErr w:type="spellEnd"/>
+      <w:r>
+        <w:rPr>
+          <w:lang w:val="en-US"/>
+        </w:rPr>
+        <w:t xml:space="preserve">: </w:t>
+      </w:r>
       <w:r>
         <w:rPr>
           <w:lang w:val="en-US"/>
@@ -2401,6 +2872,38 @@
         <w:rPr>
           <w:lang w:val="en-US"/>
         </w:rPr>
+        <w:t>calling</w:t>
+      </w:r>
+      <w:r>
+        <w:rPr>
+          <w:i/>
+          <w:iCs/>
+          <w:lang w:val="en-US"/>
+        </w:rPr>
+        <w:t xml:space="preserve"> </w:t>
+      </w:r>
+      <w:proofErr w:type="spellStart"/>
+      <w:r>
+        <w:rPr>
+          <w:i/>
+          <w:iCs/>
+          <w:lang w:val="en-US"/>
+        </w:rPr>
+        <w:t>save_dict_to_excel</w:t>
+      </w:r>
+      <w:proofErr w:type="spellEnd"/>
+      <w:r>
+        <w:rPr>
+          <w:i/>
+          <w:iCs/>
+          <w:lang w:val="en-US"/>
+        </w:rPr>
+        <w:t xml:space="preserve">(): </w:t>
+      </w:r>
+      <w:r>
+        <w:rPr>
+          <w:lang w:val="en-US"/>
+        </w:rPr>
         <w:t xml:space="preserve">Set name of excel file containing </w:t>
       </w:r>
       <w:proofErr w:type="spellStart"/>
@@ -2437,6 +2940,24 @@
           <w:lang w:val="en-US"/>
         </w:rPr>
       </w:pPr>
+      <w:proofErr w:type="spellStart"/>
+      <w:r>
+        <w:rPr>
+          <w:i/>
+          <w:iCs/>
+          <w:lang w:val="en-US"/>
+        </w:rPr>
+        <w:t>plt.savefig</w:t>
+      </w:r>
+      <w:proofErr w:type="spellEnd"/>
+      <w:r>
+        <w:rPr>
+          <w:i/>
+          <w:iCs/>
+          <w:lang w:val="en-US"/>
+        </w:rPr>
+        <w:t xml:space="preserve">(): </w:t>
+      </w:r>
       <w:r>
         <w:rPr>
           <w:lang w:val="en-US"/>
@@ -2455,6 +2976,24 @@
           <w:lang w:val="en-US"/>
         </w:rPr>
       </w:pPr>
+      <w:proofErr w:type="spellStart"/>
+      <w:r>
+        <w:rPr>
+          <w:i/>
+          <w:iCs/>
+          <w:lang w:val="en-US"/>
+        </w:rPr>
+        <w:t>plt.savefig</w:t>
+      </w:r>
+      <w:proofErr w:type="spellEnd"/>
+      <w:r>
+        <w:rPr>
+          <w:i/>
+          <w:iCs/>
+          <w:lang w:val="en-US"/>
+        </w:rPr>
+        <w:t xml:space="preserve">(): </w:t>
+      </w:r>
       <w:r>
         <w:rPr>
           <w:lang w:val="en-US"/>
@@ -2498,6 +3037,10 @@
     <w:p>
       <w:pPr>
         <w:pStyle w:val="Heading2"/>
+        <w:numPr>
+          <w:ilvl w:val="0"/>
+          <w:numId w:val="17"/>
+        </w:numPr>
         <w:rPr>
           <w:lang w:val="en-US"/>
         </w:rPr>
@@ -2525,6 +3068,11 @@
     </w:p>
     <w:p>
       <w:pPr>
+        <w:pStyle w:val="ListParagraph"/>
+        <w:numPr>
+          <w:ilvl w:val="0"/>
+          <w:numId w:val="12"/>
+        </w:numPr>
         <w:rPr>
           <w:lang w:val="en-US"/>
         </w:rPr>
@@ -2538,6 +3086,75 @@
     </w:p>
     <w:p>
       <w:pPr>
+        <w:pStyle w:val="ListParagraph"/>
+        <w:numPr>
+          <w:ilvl w:val="1"/>
+          <w:numId w:val="12"/>
+        </w:numPr>
+        <w:rPr>
+          <w:lang w:val="en-US"/>
+        </w:rPr>
+      </w:pPr>
+      <w:r>
+        <w:rPr>
+          <w:lang w:val="en-US"/>
+        </w:rPr>
+        <w:t>Code works with images with and without annotations</w:t>
+      </w:r>
+    </w:p>
+    <w:p>
+      <w:pPr>
+        <w:pStyle w:val="ListParagraph"/>
+        <w:numPr>
+          <w:ilvl w:val="1"/>
+          <w:numId w:val="12"/>
+        </w:numPr>
+        <w:rPr>
+          <w:lang w:val="en-US"/>
+        </w:rPr>
+      </w:pPr>
+      <w:r>
+        <w:rPr>
+          <w:lang w:val="en-US"/>
+        </w:rPr>
+        <w:t xml:space="preserve">Works with </w:t>
+      </w:r>
+      <w:proofErr w:type="spellStart"/>
+      <w:r>
+        <w:rPr>
+          <w:lang w:val="en-US"/>
+        </w:rPr>
+        <w:t>png</w:t>
+      </w:r>
+      <w:proofErr w:type="spellEnd"/>
+      <w:r>
+        <w:rPr>
+          <w:lang w:val="en-US"/>
+        </w:rPr>
+        <w:t xml:space="preserve"> and </w:t>
+      </w:r>
+      <w:proofErr w:type="spellStart"/>
+      <w:r>
+        <w:rPr>
+          <w:lang w:val="en-US"/>
+        </w:rPr>
+        <w:t>tif</w:t>
+      </w:r>
+      <w:proofErr w:type="spellEnd"/>
+      <w:r>
+        <w:rPr>
+          <w:lang w:val="en-US"/>
+        </w:rPr>
+        <w:t xml:space="preserve"> files (needs extension in case of other file formats)</w:t>
+      </w:r>
+    </w:p>
+    <w:p>
+      <w:pPr>
+        <w:pStyle w:val="ListParagraph"/>
+        <w:numPr>
+          <w:ilvl w:val="0"/>
+          <w:numId w:val="12"/>
+        </w:numPr>
         <w:rPr>
           <w:lang w:val="en-US"/>
         </w:rPr>
@@ -2551,6 +3168,11 @@
     </w:p>
     <w:p>
       <w:pPr>
+        <w:pStyle w:val="ListParagraph"/>
+        <w:numPr>
+          <w:ilvl w:val="0"/>
+          <w:numId w:val="12"/>
+        </w:numPr>
         <w:rPr>
           <w:lang w:val="en-US"/>
         </w:rPr>
@@ -2608,13 +3230,7 @@
         <w:rPr>
           <w:lang w:val="en-US"/>
         </w:rPr>
-        <w:t>Visualize the bounding boxes of</w:t>
-      </w:r>
-      <w:r>
-        <w:rPr>
-          <w:lang w:val="en-US"/>
-        </w:rPr>
-        <w:t xml:space="preserve"> annotated bubbles in the original image</w:t>
+        <w:t>Visualize the bounding boxes of annotated bubbles in the original image</w:t>
       </w:r>
     </w:p>
     <w:p>
@@ -2632,13 +3248,7 @@
         <w:rPr>
           <w:lang w:val="en-US"/>
         </w:rPr>
-        <w:t>Visualize the bounding boxes of</w:t>
-      </w:r>
-      <w:r>
-        <w:rPr>
-          <w:lang w:val="en-US"/>
-        </w:rPr>
-        <w:t xml:space="preserve"> both predicted and annotated bubbles</w:t>
+        <w:t>Visualize the bounding boxes of both predicted and annotated bubbles</w:t>
       </w:r>
     </w:p>
     <w:p>
@@ -2706,7 +3316,6 @@
         <w:rPr>
           <w:lang w:val="en-US"/>
         </w:rPr>
-        <w:lastRenderedPageBreak/>
         <w:t>What to set up</w:t>
       </w:r>
     </w:p>
@@ -2723,6 +3332,19 @@
       </w:pPr>
       <w:r>
         <w:rPr>
+          <w:color w:val="4472C4" w:themeColor="accent1"/>
+          <w:lang w:val="en-US"/>
+        </w:rPr>
+        <w:t>CUSTOM_MODEL</w:t>
+      </w:r>
+      <w:r>
+        <w:rPr>
+          <w:lang w:val="en-US"/>
+        </w:rPr>
+        <w:t xml:space="preserve">: </w:t>
+      </w:r>
+      <w:r>
+        <w:rPr>
           <w:lang w:val="en-US"/>
         </w:rPr>
         <w:t>Indicate name of custom model that should be tested</w:t>
@@ -2741,6 +3363,19 @@
       </w:pPr>
       <w:r>
         <w:rPr>
+          <w:color w:val="4472C4" w:themeColor="accent1"/>
+          <w:lang w:val="en-US"/>
+        </w:rPr>
+        <w:t>CUSTOM_CHECKPOINT</w:t>
+      </w:r>
+      <w:r>
+        <w:rPr>
+          <w:lang w:val="en-US"/>
+        </w:rPr>
+        <w:t xml:space="preserve">: </w:t>
+      </w:r>
+      <w:r>
+        <w:rPr>
           <w:lang w:val="en-US"/>
         </w:rPr>
         <w:t>Indicate (training) checkpoint of custom model (check model folder for latest checkpoint to use fully trained model)</w:t>
@@ -2757,6 +3392,21 @@
           <w:lang w:val="en-US"/>
         </w:rPr>
       </w:pPr>
+      <w:proofErr w:type="spellStart"/>
+      <w:r>
+        <w:rPr>
+          <w:color w:val="4472C4" w:themeColor="accent1"/>
+          <w:lang w:val="en-US"/>
+        </w:rPr>
+        <w:t>max_detect</w:t>
+      </w:r>
+      <w:proofErr w:type="spellEnd"/>
+      <w:r>
+        <w:rPr>
+          <w:lang w:val="en-US"/>
+        </w:rPr>
+        <w:t xml:space="preserve">: </w:t>
+      </w:r>
       <w:r>
         <w:rPr>
           <w:lang w:val="en-US"/>
@@ -2775,15 +3425,10 @@
           <w:lang w:val="en-US"/>
         </w:rPr>
       </w:pPr>
-      <w:r>
-        <w:rPr>
-          <w:lang w:val="en-US"/>
-        </w:rPr>
-        <w:t xml:space="preserve">Indicate </w:t>
-      </w:r>
-      <w:proofErr w:type="spellStart"/>
-      <w:r>
-        <w:rPr>
+      <w:proofErr w:type="spellStart"/>
+      <w:r>
+        <w:rPr>
+          <w:color w:val="4472C4" w:themeColor="accent1"/>
           <w:lang w:val="en-US"/>
         </w:rPr>
         <w:t>test_path</w:t>
@@ -2793,7 +3438,19 @@
         <w:rPr>
           <w:lang w:val="en-US"/>
         </w:rPr>
-        <w:t>: set of images that model should be tested with</w:t>
+        <w:t xml:space="preserve">: </w:t>
+      </w:r>
+      <w:r>
+        <w:rPr>
+          <w:lang w:val="en-US"/>
+        </w:rPr>
+        <w:t xml:space="preserve">contains </w:t>
+      </w:r>
+      <w:r>
+        <w:rPr>
+          <w:lang w:val="en-US"/>
+        </w:rPr>
+        <w:t>set of images that model should be tested with</w:t>
       </w:r>
     </w:p>
     <w:p>
@@ -2809,9 +3466,34 @@
       </w:pPr>
       <w:r>
         <w:rPr>
-          <w:lang w:val="en-US"/>
-        </w:rPr>
-        <w:t>Set Threshold “MIN_SCORE_THRESH”: only bounding boxes of bubbles with a detection score &gt; threshold will be visualized in the plot</w:t>
+          <w:color w:val="4472C4" w:themeColor="accent1"/>
+          <w:lang w:val="en-US"/>
+        </w:rPr>
+        <w:t>MIN_SCORE_THRESH</w:t>
+      </w:r>
+      <w:r>
+        <w:rPr>
+          <w:lang w:val="en-US"/>
+        </w:rPr>
+        <w:t xml:space="preserve">: </w:t>
+      </w:r>
+      <w:r>
+        <w:rPr>
+          <w:lang w:val="en-US"/>
+        </w:rPr>
+        <w:t>Set Threshold</w:t>
+      </w:r>
+      <w:r>
+        <w:rPr>
+          <w:lang w:val="en-US"/>
+        </w:rPr>
+        <w:t>;</w:t>
+      </w:r>
+      <w:r>
+        <w:rPr>
+          <w:lang w:val="en-US"/>
+        </w:rPr>
+        <w:t xml:space="preserve"> only bounding boxes of bubbles with a detection score &gt; threshold will be visualized in the plot</w:t>
       </w:r>
     </w:p>
     <w:p>
@@ -2825,11 +3507,67 @@
           <w:lang w:val="en-US"/>
         </w:rPr>
       </w:pPr>
-      <w:r>
-        <w:rPr>
-          <w:lang w:val="en-US"/>
-        </w:rPr>
-        <w:t>Indicate the width and height of the image in millimeters</w:t>
+      <w:proofErr w:type="spellStart"/>
+      <w:r>
+        <w:rPr>
+          <w:color w:val="4472C4" w:themeColor="accent1"/>
+          <w:lang w:val="en-US"/>
+        </w:rPr>
+        <w:t>img_width_mm</w:t>
+      </w:r>
+      <w:proofErr w:type="spellEnd"/>
+      <w:r>
+        <w:rPr>
+          <w:lang w:val="en-US"/>
+        </w:rPr>
+        <w:t xml:space="preserve">: </w:t>
+      </w:r>
+      <w:r>
+        <w:rPr>
+          <w:lang w:val="en-US"/>
+        </w:rPr>
+        <w:t>Indicate the width of the image in millimeters</w:t>
+      </w:r>
+    </w:p>
+    <w:p>
+      <w:pPr>
+        <w:pStyle w:val="ListParagraph"/>
+        <w:numPr>
+          <w:ilvl w:val="0"/>
+          <w:numId w:val="5"/>
+        </w:numPr>
+        <w:rPr>
+          <w:lang w:val="en-US"/>
+        </w:rPr>
+      </w:pPr>
+      <w:proofErr w:type="spellStart"/>
+      <w:r>
+        <w:rPr>
+          <w:color w:val="4472C4" w:themeColor="accent1"/>
+          <w:lang w:val="en-US"/>
+        </w:rPr>
+        <w:t>img_</w:t>
+      </w:r>
+      <w:r>
+        <w:rPr>
+          <w:color w:val="4472C4" w:themeColor="accent1"/>
+          <w:lang w:val="en-US"/>
+        </w:rPr>
+        <w:t>height</w:t>
+      </w:r>
+      <w:r>
+        <w:rPr>
+          <w:color w:val="4472C4" w:themeColor="accent1"/>
+          <w:lang w:val="en-US"/>
+        </w:rPr>
+        <w:t>_mm</w:t>
+      </w:r>
+      <w:proofErr w:type="spellEnd"/>
+      <w:r>
+        <w:rPr>
+          <w:lang w:val="en-US"/>
+        </w:rPr>
+        <w:t>: Indicate the height of the image in millimeters</w:t>
       </w:r>
     </w:p>
     <w:p>
@@ -2842,6 +3580,10 @@
     <w:p>
       <w:pPr>
         <w:pStyle w:val="Heading2"/>
+        <w:numPr>
+          <w:ilvl w:val="0"/>
+          <w:numId w:val="17"/>
+        </w:numPr>
         <w:rPr>
           <w:lang w:val="en-US"/>
         </w:rPr>
@@ -2889,7 +3631,46 @@
         <w:rPr>
           <w:lang w:val="en-US"/>
         </w:rPr>
-        <w:t>Input: Name of custom model</w:t>
+        <w:t>Input</w:t>
+      </w:r>
+      <w:r>
+        <w:rPr>
+          <w:lang w:val="en-US"/>
+        </w:rPr>
+        <w:t xml:space="preserve">: </w:t>
+      </w:r>
+      <w:proofErr w:type="spellStart"/>
+      <w:r>
+        <w:rPr>
+          <w:color w:val="4472C4" w:themeColor="accent1"/>
+          <w:lang w:val="en-US"/>
+        </w:rPr>
+        <w:t>my_model_name</w:t>
+      </w:r>
+      <w:proofErr w:type="spellEnd"/>
+      <w:r>
+        <w:rPr>
+          <w:lang w:val="en-US"/>
+        </w:rPr>
+        <w:t xml:space="preserve"> </w:t>
+      </w:r>
+      <w:r>
+        <w:rPr>
+          <w:lang w:val="en-US"/>
+        </w:rPr>
+        <w:t>(</w:t>
+      </w:r>
+      <w:r>
+        <w:rPr>
+          <w:lang w:val="en-US"/>
+        </w:rPr>
+        <w:t>Name of custom model</w:t>
+      </w:r>
+      <w:r>
+        <w:rPr>
+          <w:lang w:val="en-US"/>
+        </w:rPr>
+        <w:t>)</w:t>
       </w:r>
     </w:p>
     <w:p>
@@ -2923,9 +3704,23 @@
       </w:pPr>
       <w:r>
         <w:rPr>
-          <w:lang w:val="en-US"/>
-        </w:rPr>
-        <w:t xml:space="preserve">Paths: All paths for custom model that fit to folder structure of </w:t>
+          <w:color w:val="4472C4" w:themeColor="accent1"/>
+          <w:lang w:val="en-US"/>
+        </w:rPr>
+        <w:t>p</w:t>
+      </w:r>
+      <w:r>
+        <w:rPr>
+          <w:color w:val="4472C4" w:themeColor="accent1"/>
+          <w:lang w:val="en-US"/>
+        </w:rPr>
+        <w:t>aths</w:t>
+      </w:r>
+      <w:r>
+        <w:rPr>
+          <w:lang w:val="en-US"/>
+        </w:rPr>
+        <w:t xml:space="preserve">: All paths for custom model that fit to folder structure of </w:t>
       </w:r>
       <w:proofErr w:type="spellStart"/>
       <w:r>
@@ -2949,9 +3744,23 @@
       </w:pPr>
       <w:r>
         <w:rPr>
-          <w:lang w:val="en-US"/>
-        </w:rPr>
-        <w:t xml:space="preserve">Files: Paths to files such as </w:t>
+          <w:color w:val="4472C4" w:themeColor="accent1"/>
+          <w:lang w:val="en-US"/>
+        </w:rPr>
+        <w:t>f</w:t>
+      </w:r>
+      <w:r>
+        <w:rPr>
+          <w:color w:val="4472C4" w:themeColor="accent1"/>
+          <w:lang w:val="en-US"/>
+        </w:rPr>
+        <w:t>iles</w:t>
+      </w:r>
+      <w:r>
+        <w:rPr>
+          <w:lang w:val="en-US"/>
+        </w:rPr>
+        <w:t xml:space="preserve">: Paths to files such as </w:t>
       </w:r>
       <w:proofErr w:type="spellStart"/>
       <w:r>
@@ -3123,6 +3932,95 @@
     </w:lvl>
   </w:abstractNum>
   <w:abstractNum w:abstractNumId="1" w15:restartNumberingAfterBreak="0">
+    <w:nsid w:val="073E0D7C"/>
+    <w:multiLevelType w:val="hybridMultilevel"/>
+    <w:tmpl w:val="005041C0"/>
+    <w:lvl w:ilvl="0" w:tplc="0C000011">
+      <w:start w:val="1"/>
+      <w:numFmt w:val="decimal"/>
+      <w:lvlText w:val="%1)"/>
+      <w:lvlJc w:val="left"/>
+      <w:pPr>
+        <w:ind w:left="720" w:hanging="360"/>
+      </w:pPr>
+      <w:rPr>
+        <w:rFonts w:hint="default"/>
+      </w:rPr>
+    </w:lvl>
+    <w:lvl w:ilvl="1" w:tplc="0C000019" w:tentative="1">
+      <w:start w:val="1"/>
+      <w:numFmt w:val="lowerLetter"/>
+      <w:lvlText w:val="%2."/>
+      <w:lvlJc w:val="left"/>
+      <w:pPr>
+        <w:ind w:left="1440" w:hanging="360"/>
+      </w:pPr>
+    </w:lvl>
+    <w:lvl w:ilvl="2" w:tplc="0C00001B" w:tentative="1">
+      <w:start w:val="1"/>
+      <w:numFmt w:val="lowerRoman"/>
+      <w:lvlText w:val="%3."/>
+      <w:lvlJc w:val="right"/>
+      <w:pPr>
+        <w:ind w:left="2160" w:hanging="180"/>
+      </w:pPr>
+    </w:lvl>
+    <w:lvl w:ilvl="3" w:tplc="0C00000F" w:tentative="1">
+      <w:start w:val="1"/>
+      <w:numFmt w:val="decimal"/>
+      <w:lvlText w:val="%4."/>
+      <w:lvlJc w:val="left"/>
+      <w:pPr>
+        <w:ind w:left="2880" w:hanging="360"/>
+      </w:pPr>
+    </w:lvl>
+    <w:lvl w:ilvl="4" w:tplc="0C000019" w:tentative="1">
+      <w:start w:val="1"/>
+      <w:numFmt w:val="lowerLetter"/>
+      <w:lvlText w:val="%5."/>
+      <w:lvlJc w:val="left"/>
+      <w:pPr>
+        <w:ind w:left="3600" w:hanging="360"/>
+      </w:pPr>
+    </w:lvl>
+    <w:lvl w:ilvl="5" w:tplc="0C00001B" w:tentative="1">
+      <w:start w:val="1"/>
+      <w:numFmt w:val="lowerRoman"/>
+      <w:lvlText w:val="%6."/>
+      <w:lvlJc w:val="right"/>
+      <w:pPr>
+        <w:ind w:left="4320" w:hanging="180"/>
+      </w:pPr>
+    </w:lvl>
+    <w:lvl w:ilvl="6" w:tplc="0C00000F" w:tentative="1">
+      <w:start w:val="1"/>
+      <w:numFmt w:val="decimal"/>
+      <w:lvlText w:val="%7."/>
+      <w:lvlJc w:val="left"/>
+      <w:pPr>
+        <w:ind w:left="5040" w:hanging="360"/>
+      </w:pPr>
+    </w:lvl>
+    <w:lvl w:ilvl="7" w:tplc="0C000019" w:tentative="1">
+      <w:start w:val="1"/>
+      <w:numFmt w:val="lowerLetter"/>
+      <w:lvlText w:val="%8."/>
+      <w:lvlJc w:val="left"/>
+      <w:pPr>
+        <w:ind w:left="5760" w:hanging="360"/>
+      </w:pPr>
+    </w:lvl>
+    <w:lvl w:ilvl="8" w:tplc="0C00001B" w:tentative="1">
+      <w:start w:val="1"/>
+      <w:numFmt w:val="lowerRoman"/>
+      <w:lvlText w:val="%9."/>
+      <w:lvlJc w:val="right"/>
+      <w:pPr>
+        <w:ind w:left="6480" w:hanging="180"/>
+      </w:pPr>
+    </w:lvl>
+  </w:abstractNum>
+  <w:abstractNum w:abstractNumId="2" w15:restartNumberingAfterBreak="0">
     <w:nsid w:val="0BA43B6E"/>
     <w:multiLevelType w:val="hybridMultilevel"/>
     <w:tmpl w:val="2F147F2A"/>
@@ -3235,7 +4133,233 @@
       </w:rPr>
     </w:lvl>
   </w:abstractNum>
-  <w:abstractNum w:abstractNumId="2" w15:restartNumberingAfterBreak="0">
+  <w:abstractNum w:abstractNumId="3" w15:restartNumberingAfterBreak="0">
+    <w:nsid w:val="0E9F2D5F"/>
+    <w:multiLevelType w:val="hybridMultilevel"/>
+    <w:tmpl w:val="84B21DFA"/>
+    <w:lvl w:ilvl="0" w:tplc="0C000001">
+      <w:start w:val="1"/>
+      <w:numFmt w:val="bullet"/>
+      <w:lvlText w:val=""/>
+      <w:lvlJc w:val="left"/>
+      <w:pPr>
+        <w:ind w:left="720" w:hanging="360"/>
+      </w:pPr>
+      <w:rPr>
+        <w:rFonts w:ascii="Symbol" w:hAnsi="Symbol" w:hint="default"/>
+      </w:rPr>
+    </w:lvl>
+    <w:lvl w:ilvl="1" w:tplc="0C000003" w:tentative="1">
+      <w:start w:val="1"/>
+      <w:numFmt w:val="bullet"/>
+      <w:lvlText w:val="o"/>
+      <w:lvlJc w:val="left"/>
+      <w:pPr>
+        <w:ind w:left="1440" w:hanging="360"/>
+      </w:pPr>
+      <w:rPr>
+        <w:rFonts w:ascii="Courier New" w:hAnsi="Courier New" w:cs="Courier New" w:hint="default"/>
+      </w:rPr>
+    </w:lvl>
+    <w:lvl w:ilvl="2" w:tplc="0C000005" w:tentative="1">
+      <w:start w:val="1"/>
+      <w:numFmt w:val="bullet"/>
+      <w:lvlText w:val=""/>
+      <w:lvlJc w:val="left"/>
+      <w:pPr>
+        <w:ind w:left="2160" w:hanging="360"/>
+      </w:pPr>
+      <w:rPr>
+        <w:rFonts w:ascii="Wingdings" w:hAnsi="Wingdings" w:hint="default"/>
+      </w:rPr>
+    </w:lvl>
+    <w:lvl w:ilvl="3" w:tplc="0C000001" w:tentative="1">
+      <w:start w:val="1"/>
+      <w:numFmt w:val="bullet"/>
+      <w:lvlText w:val=""/>
+      <w:lvlJc w:val="left"/>
+      <w:pPr>
+        <w:ind w:left="2880" w:hanging="360"/>
+      </w:pPr>
+      <w:rPr>
+        <w:rFonts w:ascii="Symbol" w:hAnsi="Symbol" w:hint="default"/>
+      </w:rPr>
+    </w:lvl>
+    <w:lvl w:ilvl="4" w:tplc="0C000003" w:tentative="1">
+      <w:start w:val="1"/>
+      <w:numFmt w:val="bullet"/>
+      <w:lvlText w:val="o"/>
+      <w:lvlJc w:val="left"/>
+      <w:pPr>
+        <w:ind w:left="3600" w:hanging="360"/>
+      </w:pPr>
+      <w:rPr>
+        <w:rFonts w:ascii="Courier New" w:hAnsi="Courier New" w:cs="Courier New" w:hint="default"/>
+      </w:rPr>
+    </w:lvl>
+    <w:lvl w:ilvl="5" w:tplc="0C000005" w:tentative="1">
+      <w:start w:val="1"/>
+      <w:numFmt w:val="bullet"/>
+      <w:lvlText w:val=""/>
+      <w:lvlJc w:val="left"/>
+      <w:pPr>
+        <w:ind w:left="4320" w:hanging="360"/>
+      </w:pPr>
+      <w:rPr>
+        <w:rFonts w:ascii="Wingdings" w:hAnsi="Wingdings" w:hint="default"/>
+      </w:rPr>
+    </w:lvl>
+    <w:lvl w:ilvl="6" w:tplc="0C000001" w:tentative="1">
+      <w:start w:val="1"/>
+      <w:numFmt w:val="bullet"/>
+      <w:lvlText w:val=""/>
+      <w:lvlJc w:val="left"/>
+      <w:pPr>
+        <w:ind w:left="5040" w:hanging="360"/>
+      </w:pPr>
+      <w:rPr>
+        <w:rFonts w:ascii="Symbol" w:hAnsi="Symbol" w:hint="default"/>
+      </w:rPr>
+    </w:lvl>
+    <w:lvl w:ilvl="7" w:tplc="0C000003" w:tentative="1">
+      <w:start w:val="1"/>
+      <w:numFmt w:val="bullet"/>
+      <w:lvlText w:val="o"/>
+      <w:lvlJc w:val="left"/>
+      <w:pPr>
+        <w:ind w:left="5760" w:hanging="360"/>
+      </w:pPr>
+      <w:rPr>
+        <w:rFonts w:ascii="Courier New" w:hAnsi="Courier New" w:cs="Courier New" w:hint="default"/>
+      </w:rPr>
+    </w:lvl>
+    <w:lvl w:ilvl="8" w:tplc="0C000005" w:tentative="1">
+      <w:start w:val="1"/>
+      <w:numFmt w:val="bullet"/>
+      <w:lvlText w:val=""/>
+      <w:lvlJc w:val="left"/>
+      <w:pPr>
+        <w:ind w:left="6480" w:hanging="360"/>
+      </w:pPr>
+      <w:rPr>
+        <w:rFonts w:ascii="Wingdings" w:hAnsi="Wingdings" w:hint="default"/>
+      </w:rPr>
+    </w:lvl>
+  </w:abstractNum>
+  <w:abstractNum w:abstractNumId="4" w15:restartNumberingAfterBreak="0">
+    <w:nsid w:val="169B5BEC"/>
+    <w:multiLevelType w:val="hybridMultilevel"/>
+    <w:tmpl w:val="795AE91C"/>
+    <w:lvl w:ilvl="0" w:tplc="0C000003">
+      <w:start w:val="1"/>
+      <w:numFmt w:val="bullet"/>
+      <w:lvlText w:val="o"/>
+      <w:lvlJc w:val="left"/>
+      <w:pPr>
+        <w:ind w:left="720" w:hanging="360"/>
+      </w:pPr>
+      <w:rPr>
+        <w:rFonts w:ascii="Courier New" w:hAnsi="Courier New" w:cs="Courier New" w:hint="default"/>
+      </w:rPr>
+    </w:lvl>
+    <w:lvl w:ilvl="1" w:tplc="0C000005">
+      <w:start w:val="1"/>
+      <w:numFmt w:val="bullet"/>
+      <w:lvlText w:val=""/>
+      <w:lvlJc w:val="left"/>
+      <w:pPr>
+        <w:ind w:left="1440" w:hanging="360"/>
+      </w:pPr>
+      <w:rPr>
+        <w:rFonts w:ascii="Wingdings" w:hAnsi="Wingdings" w:hint="default"/>
+      </w:rPr>
+    </w:lvl>
+    <w:lvl w:ilvl="2" w:tplc="0C000005" w:tentative="1">
+      <w:start w:val="1"/>
+      <w:numFmt w:val="bullet"/>
+      <w:lvlText w:val=""/>
+      <w:lvlJc w:val="left"/>
+      <w:pPr>
+        <w:ind w:left="2160" w:hanging="360"/>
+      </w:pPr>
+      <w:rPr>
+        <w:rFonts w:ascii="Wingdings" w:hAnsi="Wingdings" w:hint="default"/>
+      </w:rPr>
+    </w:lvl>
+    <w:lvl w:ilvl="3" w:tplc="0C000001" w:tentative="1">
+      <w:start w:val="1"/>
+      <w:numFmt w:val="bullet"/>
+      <w:lvlText w:val=""/>
+      <w:lvlJc w:val="left"/>
+      <w:pPr>
+        <w:ind w:left="2880" w:hanging="360"/>
+      </w:pPr>
+      <w:rPr>
+        <w:rFonts w:ascii="Symbol" w:hAnsi="Symbol" w:hint="default"/>
+      </w:rPr>
+    </w:lvl>
+    <w:lvl w:ilvl="4" w:tplc="0C000003" w:tentative="1">
+      <w:start w:val="1"/>
+      <w:numFmt w:val="bullet"/>
+      <w:lvlText w:val="o"/>
+      <w:lvlJc w:val="left"/>
+      <w:pPr>
+        <w:ind w:left="3600" w:hanging="360"/>
+      </w:pPr>
+      <w:rPr>
+        <w:rFonts w:ascii="Courier New" w:hAnsi="Courier New" w:cs="Courier New" w:hint="default"/>
+      </w:rPr>
+    </w:lvl>
+    <w:lvl w:ilvl="5" w:tplc="0C000005" w:tentative="1">
+      <w:start w:val="1"/>
+      <w:numFmt w:val="bullet"/>
+      <w:lvlText w:val=""/>
+      <w:lvlJc w:val="left"/>
+      <w:pPr>
+        <w:ind w:left="4320" w:hanging="360"/>
+      </w:pPr>
+      <w:rPr>
+        <w:rFonts w:ascii="Wingdings" w:hAnsi="Wingdings" w:hint="default"/>
+      </w:rPr>
+    </w:lvl>
+    <w:lvl w:ilvl="6" w:tplc="0C000001" w:tentative="1">
+      <w:start w:val="1"/>
+      <w:numFmt w:val="bullet"/>
+      <w:lvlText w:val=""/>
+      <w:lvlJc w:val="left"/>
+      <w:pPr>
+        <w:ind w:left="5040" w:hanging="360"/>
+      </w:pPr>
+      <w:rPr>
+        <w:rFonts w:ascii="Symbol" w:hAnsi="Symbol" w:hint="default"/>
+      </w:rPr>
+    </w:lvl>
+    <w:lvl w:ilvl="7" w:tplc="0C000003" w:tentative="1">
+      <w:start w:val="1"/>
+      <w:numFmt w:val="bullet"/>
+      <w:lvlText w:val="o"/>
+      <w:lvlJc w:val="left"/>
+      <w:pPr>
+        <w:ind w:left="5760" w:hanging="360"/>
+      </w:pPr>
+      <w:rPr>
+        <w:rFonts w:ascii="Courier New" w:hAnsi="Courier New" w:cs="Courier New" w:hint="default"/>
+      </w:rPr>
+    </w:lvl>
+    <w:lvl w:ilvl="8" w:tplc="0C000005" w:tentative="1">
+      <w:start w:val="1"/>
+      <w:numFmt w:val="bullet"/>
+      <w:lvlText w:val=""/>
+      <w:lvlJc w:val="left"/>
+      <w:pPr>
+        <w:ind w:left="6480" w:hanging="360"/>
+      </w:pPr>
+      <w:rPr>
+        <w:rFonts w:ascii="Wingdings" w:hAnsi="Wingdings" w:hint="default"/>
+      </w:rPr>
+    </w:lvl>
+  </w:abstractNum>
+  <w:abstractNum w:abstractNumId="5" w15:restartNumberingAfterBreak="0">
     <w:nsid w:val="17CF24C0"/>
     <w:multiLevelType w:val="hybridMultilevel"/>
     <w:tmpl w:val="04104CC6"/>
@@ -3321,7 +4445,7 @@
       </w:pPr>
     </w:lvl>
   </w:abstractNum>
-  <w:abstractNum w:abstractNumId="3" w15:restartNumberingAfterBreak="0">
+  <w:abstractNum w:abstractNumId="6" w15:restartNumberingAfterBreak="0">
     <w:nsid w:val="199F158A"/>
     <w:multiLevelType w:val="hybridMultilevel"/>
     <w:tmpl w:val="19982D5C"/>
@@ -3433,10 +4557,10 @@
       </w:rPr>
     </w:lvl>
   </w:abstractNum>
-  <w:abstractNum w:abstractNumId="4" w15:restartNumberingAfterBreak="0">
+  <w:abstractNum w:abstractNumId="7" w15:restartNumberingAfterBreak="0">
     <w:nsid w:val="20466729"/>
     <w:multiLevelType w:val="hybridMultilevel"/>
-    <w:tmpl w:val="F36AEE7E"/>
+    <w:tmpl w:val="3A0AF9B4"/>
     <w:lvl w:ilvl="0" w:tplc="0C000003">
       <w:start w:val="1"/>
       <w:numFmt w:val="bullet"/>
@@ -3449,7 +4573,7 @@
         <w:rFonts w:ascii="Courier New" w:hAnsi="Courier New" w:cs="Courier New" w:hint="default"/>
       </w:rPr>
     </w:lvl>
-    <w:lvl w:ilvl="1" w:tplc="0C000003" w:tentative="1">
+    <w:lvl w:ilvl="1" w:tplc="0C000003">
       <w:start w:val="1"/>
       <w:numFmt w:val="bullet"/>
       <w:lvlText w:val="o"/>
@@ -3546,7 +4670,7 @@
       </w:rPr>
     </w:lvl>
   </w:abstractNum>
-  <w:abstractNum w:abstractNumId="5" w15:restartNumberingAfterBreak="0">
+  <w:abstractNum w:abstractNumId="8" w15:restartNumberingAfterBreak="0">
     <w:nsid w:val="230D5570"/>
     <w:multiLevelType w:val="hybridMultilevel"/>
     <w:tmpl w:val="BD9ECA10"/>
@@ -3659,7 +4783,7 @@
       </w:rPr>
     </w:lvl>
   </w:abstractNum>
-  <w:abstractNum w:abstractNumId="6" w15:restartNumberingAfterBreak="0">
+  <w:abstractNum w:abstractNumId="9" w15:restartNumberingAfterBreak="0">
     <w:nsid w:val="2714689A"/>
     <w:multiLevelType w:val="hybridMultilevel"/>
     <w:tmpl w:val="4F20158C"/>
@@ -3745,7 +4869,120 @@
       </w:pPr>
     </w:lvl>
   </w:abstractNum>
-  <w:abstractNum w:abstractNumId="7" w15:restartNumberingAfterBreak="0">
+  <w:abstractNum w:abstractNumId="10" w15:restartNumberingAfterBreak="0">
+    <w:nsid w:val="2B8B39CB"/>
+    <w:multiLevelType w:val="hybridMultilevel"/>
+    <w:tmpl w:val="C2BA1070"/>
+    <w:lvl w:ilvl="0" w:tplc="0C000003">
+      <w:start w:val="1"/>
+      <w:numFmt w:val="bullet"/>
+      <w:lvlText w:val="o"/>
+      <w:lvlJc w:val="left"/>
+      <w:pPr>
+        <w:ind w:left="720" w:hanging="360"/>
+      </w:pPr>
+      <w:rPr>
+        <w:rFonts w:ascii="Courier New" w:hAnsi="Courier New" w:cs="Courier New" w:hint="default"/>
+      </w:rPr>
+    </w:lvl>
+    <w:lvl w:ilvl="1" w:tplc="0C000005">
+      <w:start w:val="1"/>
+      <w:numFmt w:val="bullet"/>
+      <w:lvlText w:val=""/>
+      <w:lvlJc w:val="left"/>
+      <w:pPr>
+        <w:ind w:left="1440" w:hanging="360"/>
+      </w:pPr>
+      <w:rPr>
+        <w:rFonts w:ascii="Wingdings" w:hAnsi="Wingdings" w:hint="default"/>
+      </w:rPr>
+    </w:lvl>
+    <w:lvl w:ilvl="2" w:tplc="0C000005" w:tentative="1">
+      <w:start w:val="1"/>
+      <w:numFmt w:val="bullet"/>
+      <w:lvlText w:val=""/>
+      <w:lvlJc w:val="left"/>
+      <w:pPr>
+        <w:ind w:left="2160" w:hanging="360"/>
+      </w:pPr>
+      <w:rPr>
+        <w:rFonts w:ascii="Wingdings" w:hAnsi="Wingdings" w:hint="default"/>
+      </w:rPr>
+    </w:lvl>
+    <w:lvl w:ilvl="3" w:tplc="0C000001" w:tentative="1">
+      <w:start w:val="1"/>
+      <w:numFmt w:val="bullet"/>
+      <w:lvlText w:val=""/>
+      <w:lvlJc w:val="left"/>
+      <w:pPr>
+        <w:ind w:left="2880" w:hanging="360"/>
+      </w:pPr>
+      <w:rPr>
+        <w:rFonts w:ascii="Symbol" w:hAnsi="Symbol" w:hint="default"/>
+      </w:rPr>
+    </w:lvl>
+    <w:lvl w:ilvl="4" w:tplc="0C000003" w:tentative="1">
+      <w:start w:val="1"/>
+      <w:numFmt w:val="bullet"/>
+      <w:lvlText w:val="o"/>
+      <w:lvlJc w:val="left"/>
+      <w:pPr>
+        <w:ind w:left="3600" w:hanging="360"/>
+      </w:pPr>
+      <w:rPr>
+        <w:rFonts w:ascii="Courier New" w:hAnsi="Courier New" w:cs="Courier New" w:hint="default"/>
+      </w:rPr>
+    </w:lvl>
+    <w:lvl w:ilvl="5" w:tplc="0C000005" w:tentative="1">
+      <w:start w:val="1"/>
+      <w:numFmt w:val="bullet"/>
+      <w:lvlText w:val=""/>
+      <w:lvlJc w:val="left"/>
+      <w:pPr>
+        <w:ind w:left="4320" w:hanging="360"/>
+      </w:pPr>
+      <w:rPr>
+        <w:rFonts w:ascii="Wingdings" w:hAnsi="Wingdings" w:hint="default"/>
+      </w:rPr>
+    </w:lvl>
+    <w:lvl w:ilvl="6" w:tplc="0C000001" w:tentative="1">
+      <w:start w:val="1"/>
+      <w:numFmt w:val="bullet"/>
+      <w:lvlText w:val=""/>
+      <w:lvlJc w:val="left"/>
+      <w:pPr>
+        <w:ind w:left="5040" w:hanging="360"/>
+      </w:pPr>
+      <w:rPr>
+        <w:rFonts w:ascii="Symbol" w:hAnsi="Symbol" w:hint="default"/>
+      </w:rPr>
+    </w:lvl>
+    <w:lvl w:ilvl="7" w:tplc="0C000003" w:tentative="1">
+      <w:start w:val="1"/>
+      <w:numFmt w:val="bullet"/>
+      <w:lvlText w:val="o"/>
+      <w:lvlJc w:val="left"/>
+      <w:pPr>
+        <w:ind w:left="5760" w:hanging="360"/>
+      </w:pPr>
+      <w:rPr>
+        <w:rFonts w:ascii="Courier New" w:hAnsi="Courier New" w:cs="Courier New" w:hint="default"/>
+      </w:rPr>
+    </w:lvl>
+    <w:lvl w:ilvl="8" w:tplc="0C000005" w:tentative="1">
+      <w:start w:val="1"/>
+      <w:numFmt w:val="bullet"/>
+      <w:lvlText w:val=""/>
+      <w:lvlJc w:val="left"/>
+      <w:pPr>
+        <w:ind w:left="6480" w:hanging="360"/>
+      </w:pPr>
+      <w:rPr>
+        <w:rFonts w:ascii="Wingdings" w:hAnsi="Wingdings" w:hint="default"/>
+      </w:rPr>
+    </w:lvl>
+  </w:abstractNum>
+  <w:abstractNum w:abstractNumId="11" w15:restartNumberingAfterBreak="0">
     <w:nsid w:val="37560E48"/>
     <w:multiLevelType w:val="hybridMultilevel"/>
     <w:tmpl w:val="13DAE91C"/>
@@ -3858,7 +5095,120 @@
       </w:rPr>
     </w:lvl>
   </w:abstractNum>
-  <w:abstractNum w:abstractNumId="8" w15:restartNumberingAfterBreak="0">
+  <w:abstractNum w:abstractNumId="12" w15:restartNumberingAfterBreak="0">
+    <w:nsid w:val="3AA464FF"/>
+    <w:multiLevelType w:val="hybridMultilevel"/>
+    <w:tmpl w:val="C46019A6"/>
+    <w:lvl w:ilvl="0" w:tplc="0C000003">
+      <w:start w:val="1"/>
+      <w:numFmt w:val="bullet"/>
+      <w:lvlText w:val="o"/>
+      <w:lvlJc w:val="left"/>
+      <w:pPr>
+        <w:ind w:left="720" w:hanging="360"/>
+      </w:pPr>
+      <w:rPr>
+        <w:rFonts w:ascii="Courier New" w:hAnsi="Courier New" w:cs="Courier New" w:hint="default"/>
+      </w:rPr>
+    </w:lvl>
+    <w:lvl w:ilvl="1" w:tplc="0C000005">
+      <w:start w:val="1"/>
+      <w:numFmt w:val="bullet"/>
+      <w:lvlText w:val=""/>
+      <w:lvlJc w:val="left"/>
+      <w:pPr>
+        <w:ind w:left="1440" w:hanging="360"/>
+      </w:pPr>
+      <w:rPr>
+        <w:rFonts w:ascii="Wingdings" w:hAnsi="Wingdings" w:hint="default"/>
+      </w:rPr>
+    </w:lvl>
+    <w:lvl w:ilvl="2" w:tplc="0C000005" w:tentative="1">
+      <w:start w:val="1"/>
+      <w:numFmt w:val="bullet"/>
+      <w:lvlText w:val=""/>
+      <w:lvlJc w:val="left"/>
+      <w:pPr>
+        <w:ind w:left="2160" w:hanging="360"/>
+      </w:pPr>
+      <w:rPr>
+        <w:rFonts w:ascii="Wingdings" w:hAnsi="Wingdings" w:hint="default"/>
+      </w:rPr>
+    </w:lvl>
+    <w:lvl w:ilvl="3" w:tplc="0C000001" w:tentative="1">
+      <w:start w:val="1"/>
+      <w:numFmt w:val="bullet"/>
+      <w:lvlText w:val=""/>
+      <w:lvlJc w:val="left"/>
+      <w:pPr>
+        <w:ind w:left="2880" w:hanging="360"/>
+      </w:pPr>
+      <w:rPr>
+        <w:rFonts w:ascii="Symbol" w:hAnsi="Symbol" w:hint="default"/>
+      </w:rPr>
+    </w:lvl>
+    <w:lvl w:ilvl="4" w:tplc="0C000003" w:tentative="1">
+      <w:start w:val="1"/>
+      <w:numFmt w:val="bullet"/>
+      <w:lvlText w:val="o"/>
+      <w:lvlJc w:val="left"/>
+      <w:pPr>
+        <w:ind w:left="3600" w:hanging="360"/>
+      </w:pPr>
+      <w:rPr>
+        <w:rFonts w:ascii="Courier New" w:hAnsi="Courier New" w:cs="Courier New" w:hint="default"/>
+      </w:rPr>
+    </w:lvl>
+    <w:lvl w:ilvl="5" w:tplc="0C000005" w:tentative="1">
+      <w:start w:val="1"/>
+      <w:numFmt w:val="bullet"/>
+      <w:lvlText w:val=""/>
+      <w:lvlJc w:val="left"/>
+      <w:pPr>
+        <w:ind w:left="4320" w:hanging="360"/>
+      </w:pPr>
+      <w:rPr>
+        <w:rFonts w:ascii="Wingdings" w:hAnsi="Wingdings" w:hint="default"/>
+      </w:rPr>
+    </w:lvl>
+    <w:lvl w:ilvl="6" w:tplc="0C000001" w:tentative="1">
+      <w:start w:val="1"/>
+      <w:numFmt w:val="bullet"/>
+      <w:lvlText w:val=""/>
+      <w:lvlJc w:val="left"/>
+      <w:pPr>
+        <w:ind w:left="5040" w:hanging="360"/>
+      </w:pPr>
+      <w:rPr>
+        <w:rFonts w:ascii="Symbol" w:hAnsi="Symbol" w:hint="default"/>
+      </w:rPr>
+    </w:lvl>
+    <w:lvl w:ilvl="7" w:tplc="0C000003" w:tentative="1">
+      <w:start w:val="1"/>
+      <w:numFmt w:val="bullet"/>
+      <w:lvlText w:val="o"/>
+      <w:lvlJc w:val="left"/>
+      <w:pPr>
+        <w:ind w:left="5760" w:hanging="360"/>
+      </w:pPr>
+      <w:rPr>
+        <w:rFonts w:ascii="Courier New" w:hAnsi="Courier New" w:cs="Courier New" w:hint="default"/>
+      </w:rPr>
+    </w:lvl>
+    <w:lvl w:ilvl="8" w:tplc="0C000005" w:tentative="1">
+      <w:start w:val="1"/>
+      <w:numFmt w:val="bullet"/>
+      <w:lvlText w:val=""/>
+      <w:lvlJc w:val="left"/>
+      <w:pPr>
+        <w:ind w:left="6480" w:hanging="360"/>
+      </w:pPr>
+      <w:rPr>
+        <w:rFonts w:ascii="Wingdings" w:hAnsi="Wingdings" w:hint="default"/>
+      </w:rPr>
+    </w:lvl>
+  </w:abstractNum>
+  <w:abstractNum w:abstractNumId="13" w15:restartNumberingAfterBreak="0">
     <w:nsid w:val="45AD4C18"/>
     <w:multiLevelType w:val="hybridMultilevel"/>
     <w:tmpl w:val="FBC65F26"/>
@@ -3944,7 +5294,7 @@
       </w:pPr>
     </w:lvl>
   </w:abstractNum>
-  <w:abstractNum w:abstractNumId="9" w15:restartNumberingAfterBreak="0">
+  <w:abstractNum w:abstractNumId="14" w15:restartNumberingAfterBreak="0">
     <w:nsid w:val="4C023BE4"/>
     <w:multiLevelType w:val="hybridMultilevel"/>
     <w:tmpl w:val="8A124BC4"/>
@@ -4057,7 +5407,120 @@
       </w:rPr>
     </w:lvl>
   </w:abstractNum>
-  <w:abstractNum w:abstractNumId="10" w15:restartNumberingAfterBreak="0">
+  <w:abstractNum w:abstractNumId="15" w15:restartNumberingAfterBreak="0">
+    <w:nsid w:val="4F74509A"/>
+    <w:multiLevelType w:val="hybridMultilevel"/>
+    <w:tmpl w:val="CCB4D26E"/>
+    <w:lvl w:ilvl="0" w:tplc="0C000001">
+      <w:start w:val="1"/>
+      <w:numFmt w:val="bullet"/>
+      <w:lvlText w:val=""/>
+      <w:lvlJc w:val="left"/>
+      <w:pPr>
+        <w:ind w:left="720" w:hanging="360"/>
+      </w:pPr>
+      <w:rPr>
+        <w:rFonts w:ascii="Symbol" w:hAnsi="Symbol" w:hint="default"/>
+      </w:rPr>
+    </w:lvl>
+    <w:lvl w:ilvl="1" w:tplc="0C000003">
+      <w:start w:val="1"/>
+      <w:numFmt w:val="bullet"/>
+      <w:lvlText w:val="o"/>
+      <w:lvlJc w:val="left"/>
+      <w:pPr>
+        <w:ind w:left="1440" w:hanging="360"/>
+      </w:pPr>
+      <w:rPr>
+        <w:rFonts w:ascii="Courier New" w:hAnsi="Courier New" w:cs="Courier New" w:hint="default"/>
+      </w:rPr>
+    </w:lvl>
+    <w:lvl w:ilvl="2" w:tplc="0C000005" w:tentative="1">
+      <w:start w:val="1"/>
+      <w:numFmt w:val="bullet"/>
+      <w:lvlText w:val=""/>
+      <w:lvlJc w:val="left"/>
+      <w:pPr>
+        <w:ind w:left="2160" w:hanging="360"/>
+      </w:pPr>
+      <w:rPr>
+        <w:rFonts w:ascii="Wingdings" w:hAnsi="Wingdings" w:hint="default"/>
+      </w:rPr>
+    </w:lvl>
+    <w:lvl w:ilvl="3" w:tplc="0C000001" w:tentative="1">
+      <w:start w:val="1"/>
+      <w:numFmt w:val="bullet"/>
+      <w:lvlText w:val=""/>
+      <w:lvlJc w:val="left"/>
+      <w:pPr>
+        <w:ind w:left="2880" w:hanging="360"/>
+      </w:pPr>
+      <w:rPr>
+        <w:rFonts w:ascii="Symbol" w:hAnsi="Symbol" w:hint="default"/>
+      </w:rPr>
+    </w:lvl>
+    <w:lvl w:ilvl="4" w:tplc="0C000003" w:tentative="1">
+      <w:start w:val="1"/>
+      <w:numFmt w:val="bullet"/>
+      <w:lvlText w:val="o"/>
+      <w:lvlJc w:val="left"/>
+      <w:pPr>
+        <w:ind w:left="3600" w:hanging="360"/>
+      </w:pPr>
+      <w:rPr>
+        <w:rFonts w:ascii="Courier New" w:hAnsi="Courier New" w:cs="Courier New" w:hint="default"/>
+      </w:rPr>
+    </w:lvl>
+    <w:lvl w:ilvl="5" w:tplc="0C000005" w:tentative="1">
+      <w:start w:val="1"/>
+      <w:numFmt w:val="bullet"/>
+      <w:lvlText w:val=""/>
+      <w:lvlJc w:val="left"/>
+      <w:pPr>
+        <w:ind w:left="4320" w:hanging="360"/>
+      </w:pPr>
+      <w:rPr>
+        <w:rFonts w:ascii="Wingdings" w:hAnsi="Wingdings" w:hint="default"/>
+      </w:rPr>
+    </w:lvl>
+    <w:lvl w:ilvl="6" w:tplc="0C000001" w:tentative="1">
+      <w:start w:val="1"/>
+      <w:numFmt w:val="bullet"/>
+      <w:lvlText w:val=""/>
+      <w:lvlJc w:val="left"/>
+      <w:pPr>
+        <w:ind w:left="5040" w:hanging="360"/>
+      </w:pPr>
+      <w:rPr>
+        <w:rFonts w:ascii="Symbol" w:hAnsi="Symbol" w:hint="default"/>
+      </w:rPr>
+    </w:lvl>
+    <w:lvl w:ilvl="7" w:tplc="0C000003" w:tentative="1">
+      <w:start w:val="1"/>
+      <w:numFmt w:val="bullet"/>
+      <w:lvlText w:val="o"/>
+      <w:lvlJc w:val="left"/>
+      <w:pPr>
+        <w:ind w:left="5760" w:hanging="360"/>
+      </w:pPr>
+      <w:rPr>
+        <w:rFonts w:ascii="Courier New" w:hAnsi="Courier New" w:cs="Courier New" w:hint="default"/>
+      </w:rPr>
+    </w:lvl>
+    <w:lvl w:ilvl="8" w:tplc="0C000005" w:tentative="1">
+      <w:start w:val="1"/>
+      <w:numFmt w:val="bullet"/>
+      <w:lvlText w:val=""/>
+      <w:lvlJc w:val="left"/>
+      <w:pPr>
+        <w:ind w:left="6480" w:hanging="360"/>
+      </w:pPr>
+      <w:rPr>
+        <w:rFonts w:ascii="Wingdings" w:hAnsi="Wingdings" w:hint="default"/>
+      </w:rPr>
+    </w:lvl>
+  </w:abstractNum>
+  <w:abstractNum w:abstractNumId="16" w15:restartNumberingAfterBreak="0">
     <w:nsid w:val="6ECA115A"/>
     <w:multiLevelType w:val="hybridMultilevel"/>
     <w:tmpl w:val="37040D62"/>
@@ -4146,37 +5609,55 @@
     </w:lvl>
   </w:abstractNum>
   <w:num w:numId="1">
-    <w:abstractNumId w:val="4"/>
+    <w:abstractNumId w:val="7"/>
   </w:num>
   <w:num w:numId="2">
-    <w:abstractNumId w:val="10"/>
+    <w:abstractNumId w:val="16"/>
   </w:num>
   <w:num w:numId="3">
-    <w:abstractNumId w:val="3"/>
+    <w:abstractNumId w:val="6"/>
   </w:num>
   <w:num w:numId="4">
-    <w:abstractNumId w:val="1"/>
+    <w:abstractNumId w:val="2"/>
   </w:num>
   <w:num w:numId="5">
-    <w:abstractNumId w:val="7"/>
+    <w:abstractNumId w:val="11"/>
   </w:num>
   <w:num w:numId="6">
-    <w:abstractNumId w:val="6"/>
+    <w:abstractNumId w:val="9"/>
   </w:num>
   <w:num w:numId="7">
-    <w:abstractNumId w:val="2"/>
+    <w:abstractNumId w:val="5"/>
   </w:num>
   <w:num w:numId="8">
-    <w:abstractNumId w:val="8"/>
+    <w:abstractNumId w:val="13"/>
   </w:num>
   <w:num w:numId="9">
     <w:abstractNumId w:val="0"/>
   </w:num>
   <w:num w:numId="10">
-    <w:abstractNumId w:val="5"/>
+    <w:abstractNumId w:val="8"/>
   </w:num>
   <w:num w:numId="11">
-    <w:abstractNumId w:val="9"/>
+    <w:abstractNumId w:val="14"/>
+  </w:num>
+  <w:num w:numId="12">
+    <w:abstractNumId w:val="15"/>
+  </w:num>
+  <w:num w:numId="13">
+    <w:abstractNumId w:val="3"/>
+  </w:num>
+  <w:num w:numId="14">
+    <w:abstractNumId w:val="4"/>
+  </w:num>
+  <w:num w:numId="15">
+    <w:abstractNumId w:val="10"/>
+  </w:num>
+  <w:num w:numId="16">
+    <w:abstractNumId w:val="12"/>
+  </w:num>
+  <w:num w:numId="17">
+    <w:abstractNumId w:val="1"/>
   </w:num>
 </w:numbering>
 </file>
@@ -4722,6 +6203,18 @@
       <w:szCs w:val="24"/>
     </w:rPr>
   </w:style>
+  <w:style w:type="character" w:styleId="Hyperlink">
+    <w:name w:val="Hyperlink"/>
+    <w:basedOn w:val="DefaultParagraphFont"/>
+    <w:uiPriority w:val="99"/>
+    <w:semiHidden/>
+    <w:unhideWhenUsed/>
+    <w:rsid w:val="00E710B8"/>
+    <w:rPr>
+      <w:color w:val="0000FF"/>
+      <w:u w:val="single"/>
+    </w:rPr>
+  </w:style>
 </w:styles>
 </file>
 

</xml_diff>

<commit_message>
Fixed 3.Eval_new_test.ipynb and updated HowTo_BubTFOD
</commit_message>
<xml_diff>
--- a/HowTo_BubTFOD.docx
+++ b/HowTo_BubTFOD.docx
@@ -13,16 +13,8 @@
         <w:rPr>
           <w:lang w:val="en-US"/>
         </w:rPr>
-        <w:t xml:space="preserve">How to </w:t>
-      </w:r>
-      <w:proofErr w:type="spellStart"/>
-      <w:r>
-        <w:rPr>
-          <w:lang w:val="en-US"/>
-        </w:rPr>
-        <w:t>BubTFOD</w:t>
-      </w:r>
-      <w:proofErr w:type="spellEnd"/>
+        <w:t>How to BubTFOD</w:t>
+      </w:r>
     </w:p>
     <w:p>
       <w:pPr>
@@ -46,16 +38,8 @@
         <w:rPr>
           <w:lang w:val="en-US"/>
         </w:rPr>
-        <w:t xml:space="preserve">Adapted from Nicholas </w:t>
-      </w:r>
-      <w:proofErr w:type="spellStart"/>
-      <w:r>
-        <w:rPr>
-          <w:lang w:val="en-US"/>
-        </w:rPr>
-        <w:t>Renotte</w:t>
-      </w:r>
-      <w:proofErr w:type="spellEnd"/>
+        <w:t>Adapted from Nicholas Renotte</w:t>
+      </w:r>
     </w:p>
     <w:p>
       <w:pPr>
@@ -69,30 +53,8 @@
           <w:rPr>
             <w:rStyle w:val="Hyperlink"/>
           </w:rPr>
-          <w:t xml:space="preserve">GitHub - </w:t>
+          <w:t>GitHub - nicknochnack/TFODCourse</w:t>
         </w:r>
-        <w:proofErr w:type="spellStart"/>
-        <w:r>
-          <w:rPr>
-            <w:rStyle w:val="Hyperlink"/>
-          </w:rPr>
-          <w:t>nicknochnack</w:t>
-        </w:r>
-        <w:proofErr w:type="spellEnd"/>
-        <w:r>
-          <w:rPr>
-            <w:rStyle w:val="Hyperlink"/>
-          </w:rPr>
-          <w:t>/</w:t>
-        </w:r>
-        <w:proofErr w:type="spellStart"/>
-        <w:r>
-          <w:rPr>
-            <w:rStyle w:val="Hyperlink"/>
-          </w:rPr>
-          <w:t>TFODCourse</w:t>
-        </w:r>
-        <w:proofErr w:type="spellEnd"/>
       </w:hyperlink>
     </w:p>
     <w:p>
@@ -110,21 +72,7 @@
         <w:rPr>
           <w:lang w:val="en-US"/>
         </w:rPr>
-        <w:t xml:space="preserve">Uses </w:t>
-      </w:r>
-      <w:proofErr w:type="spellStart"/>
-      <w:r>
-        <w:rPr>
-          <w:lang w:val="en-US"/>
-        </w:rPr>
-        <w:t>Tensorflow</w:t>
-      </w:r>
-      <w:proofErr w:type="spellEnd"/>
-      <w:r>
-        <w:rPr>
-          <w:lang w:val="en-US"/>
-        </w:rPr>
-        <w:t xml:space="preserve"> </w:t>
+        <w:t xml:space="preserve">Uses Tensorflow </w:t>
       </w:r>
       <w:r>
         <w:rPr>
@@ -170,23 +118,7 @@
             <w:rStyle w:val="Hyperlink"/>
             <w:lang w:val="en-US"/>
           </w:rPr>
-          <w:t xml:space="preserve">models/tf2_detection_zoo.md at master · </w:t>
-        </w:r>
-        <w:proofErr w:type="spellStart"/>
-        <w:r>
-          <w:rPr>
-            <w:rStyle w:val="Hyperlink"/>
-            <w:lang w:val="en-US"/>
-          </w:rPr>
-          <w:t>tensorflow</w:t>
-        </w:r>
-        <w:proofErr w:type="spellEnd"/>
-        <w:r>
-          <w:rPr>
-            <w:rStyle w:val="Hyperlink"/>
-            <w:lang w:val="en-US"/>
-          </w:rPr>
-          <w:t>/models (github.com)</w:t>
+          <w:t>models/tf2_detection_zoo.md at master · tensorflow/models (github.com)</w:t>
         </w:r>
       </w:hyperlink>
     </w:p>
@@ -323,17 +255,8 @@
           <w:color w:val="00B050"/>
           <w:lang w:val="en-US"/>
         </w:rPr>
-        <w:t xml:space="preserve">2. Training and </w:t>
-      </w:r>
-      <w:proofErr w:type="spellStart"/>
-      <w:r>
-        <w:rPr>
-          <w:color w:val="00B050"/>
-          <w:lang w:val="en-US"/>
-        </w:rPr>
-        <w:t>Detection.ipynb</w:t>
-      </w:r>
-      <w:proofErr w:type="spellEnd"/>
+        <w:t>2. Training and Detection.ipynb</w:t>
+      </w:r>
     </w:p>
     <w:p>
       <w:pPr>
@@ -435,6 +358,26 @@
     </w:p>
     <w:p>
       <w:pPr>
+        <w:pStyle w:val="ListParagraph"/>
+        <w:numPr>
+          <w:ilvl w:val="1"/>
+          <w:numId w:val="14"/>
+        </w:numPr>
+        <w:rPr>
+          <w:color w:val="00B050"/>
+          <w:lang w:val="en-US"/>
+        </w:rPr>
+      </w:pPr>
+      <w:r>
+        <w:rPr>
+          <w:color w:val="00B050"/>
+          <w:lang w:val="en-US"/>
+        </w:rPr>
+        <w:t>3. Eval_new_test.ipynb</w:t>
+      </w:r>
+    </w:p>
+    <w:p>
+      <w:pPr>
         <w:rPr>
           <w:lang w:val="en-US"/>
         </w:rPr>
@@ -474,21 +417,7 @@
         <w:rPr>
           <w:lang w:val="en-US"/>
         </w:rPr>
-        <w:t xml:space="preserve">Not part of the </w:t>
-      </w:r>
-      <w:proofErr w:type="spellStart"/>
-      <w:r>
-        <w:rPr>
-          <w:lang w:val="en-US"/>
-        </w:rPr>
-        <w:t>BubTFOD</w:t>
-      </w:r>
-      <w:proofErr w:type="spellEnd"/>
-      <w:r>
-        <w:rPr>
-          <w:lang w:val="en-US"/>
-        </w:rPr>
-        <w:t xml:space="preserve"> Set up, but essential for training a net</w:t>
+        <w:t>Not part of the BubTFOD Set up, but essential for training a net</w:t>
       </w:r>
     </w:p>
     <w:p>
@@ -587,16 +516,8 @@
         <w:rPr>
           <w:lang w:val="en-US"/>
         </w:rPr>
-        <w:t xml:space="preserve">Optional: Save xml annotation file (containing info about placed bubbles) = necessary for training with </w:t>
-      </w:r>
-      <w:proofErr w:type="spellStart"/>
-      <w:r>
-        <w:rPr>
-          <w:lang w:val="en-US"/>
-        </w:rPr>
-        <w:t>BubTFOD</w:t>
-      </w:r>
-      <w:proofErr w:type="spellEnd"/>
+        <w:t>Optional: Save xml annotation file (containing info about placed bubbles) = necessary for training with BubTFOD</w:t>
+      </w:r>
     </w:p>
     <w:p>
       <w:pPr>
@@ -623,7 +544,6 @@
           <w:lang w:val="en-US"/>
         </w:rPr>
       </w:pPr>
-      <w:proofErr w:type="spellStart"/>
       <w:r>
         <w:rPr>
           <w:color w:val="4472C4" w:themeColor="accent1"/>
@@ -631,7 +551,6 @@
         </w:rPr>
         <w:t>n_bubbles_per_image</w:t>
       </w:r>
-      <w:proofErr w:type="spellEnd"/>
       <w:r>
         <w:rPr>
           <w:lang w:val="en-US"/>
@@ -656,7 +575,6 @@
           <w:lang w:val="en-US"/>
         </w:rPr>
       </w:pPr>
-      <w:proofErr w:type="spellStart"/>
       <w:r>
         <w:rPr>
           <w:color w:val="4472C4" w:themeColor="accent1"/>
@@ -664,7 +582,6 @@
         </w:rPr>
         <w:t>n_training_images</w:t>
       </w:r>
-      <w:proofErr w:type="spellEnd"/>
       <w:r>
         <w:rPr>
           <w:lang w:val="en-US"/>
@@ -689,7 +606,6 @@
           <w:lang w:val="en-US"/>
         </w:rPr>
       </w:pPr>
-      <w:proofErr w:type="spellStart"/>
       <w:r>
         <w:rPr>
           <w:color w:val="4472C4" w:themeColor="accent1"/>
@@ -704,7 +620,6 @@
         </w:rPr>
         <w:t>utdir</w:t>
       </w:r>
-      <w:proofErr w:type="spellEnd"/>
       <w:r>
         <w:rPr>
           <w:lang w:val="en-US"/>
@@ -723,7 +638,6 @@
           <w:lang w:val="en-US"/>
         </w:rPr>
       </w:pPr>
-      <w:proofErr w:type="spellStart"/>
       <w:r>
         <w:rPr>
           <w:color w:val="4472C4" w:themeColor="accent1"/>
@@ -738,7 +652,6 @@
         </w:rPr>
         <w:t>ml_bdbox</w:t>
       </w:r>
-      <w:proofErr w:type="spellEnd"/>
       <w:r>
         <w:rPr>
           <w:lang w:val="en-US"/>
@@ -758,7 +671,6 @@
           <w:lang w:val="en-US"/>
         </w:rPr>
       </w:pPr>
-      <w:proofErr w:type="spellStart"/>
       <w:r>
         <w:rPr>
           <w:color w:val="4472C4" w:themeColor="accent1"/>
@@ -766,7 +678,6 @@
         </w:rPr>
         <w:t>Sigma_rotate_degree</w:t>
       </w:r>
-      <w:proofErr w:type="spellEnd"/>
     </w:p>
     <w:p>
       <w:pPr>
@@ -780,7 +691,6 @@
           <w:lang w:val="en-US"/>
         </w:rPr>
       </w:pPr>
-      <w:proofErr w:type="spellStart"/>
       <w:r>
         <w:rPr>
           <w:color w:val="4472C4" w:themeColor="accent1"/>
@@ -788,7 +698,6 @@
         </w:rPr>
         <w:t>Sigma_scaling_fraction</w:t>
       </w:r>
-      <w:proofErr w:type="spellEnd"/>
     </w:p>
     <w:p>
       <w:pPr>
@@ -802,7 +711,6 @@
           <w:lang w:val="en-US"/>
         </w:rPr>
       </w:pPr>
-      <w:proofErr w:type="spellStart"/>
       <w:r>
         <w:rPr>
           <w:color w:val="4472C4" w:themeColor="accent1"/>
@@ -810,7 +718,6 @@
         </w:rPr>
         <w:t>Highlight_bubbles</w:t>
       </w:r>
-      <w:proofErr w:type="spellEnd"/>
     </w:p>
     <w:p>
       <w:pPr>
@@ -823,7 +730,6 @@
           <w:lang w:val="en-US"/>
         </w:rPr>
       </w:pPr>
-      <w:proofErr w:type="spellStart"/>
       <w:r>
         <w:rPr>
           <w:color w:val="4472C4" w:themeColor="accent1"/>
@@ -831,7 +737,6 @@
         </w:rPr>
         <w:t>Blur_mask</w:t>
       </w:r>
-      <w:proofErr w:type="spellEnd"/>
     </w:p>
     <w:p>
       <w:pPr>
@@ -855,6 +760,7 @@
         <w:rPr>
           <w:lang w:val="en-US"/>
         </w:rPr>
+        <w:lastRenderedPageBreak/>
         <w:t>Training and Detection</w:t>
       </w:r>
     </w:p>
@@ -881,22 +787,7 @@
         <w:rPr>
           <w:lang w:val="en-US"/>
         </w:rPr>
-        <w:lastRenderedPageBreak/>
-        <w:t xml:space="preserve">Executes transfer learning with pretrained model from </w:t>
-      </w:r>
-      <w:proofErr w:type="spellStart"/>
-      <w:r>
-        <w:rPr>
-          <w:lang w:val="en-US"/>
-        </w:rPr>
-        <w:t>Tensorflow</w:t>
-      </w:r>
-      <w:proofErr w:type="spellEnd"/>
-      <w:r>
-        <w:rPr>
-          <w:lang w:val="en-US"/>
-        </w:rPr>
-        <w:t xml:space="preserve"> model zoo</w:t>
+        <w:t>Executes transfer learning with pretrained model from Tensorflow model zoo</w:t>
       </w:r>
     </w:p>
     <w:p>
@@ -946,21 +837,7 @@
         <w:rPr>
           <w:lang w:val="en-US"/>
         </w:rPr>
-        <w:t xml:space="preserve">Load pre-trained Model (from </w:t>
-      </w:r>
-      <w:proofErr w:type="spellStart"/>
-      <w:r>
-        <w:rPr>
-          <w:lang w:val="en-US"/>
-        </w:rPr>
-        <w:t>tf</w:t>
-      </w:r>
-      <w:proofErr w:type="spellEnd"/>
-      <w:r>
-        <w:rPr>
-          <w:lang w:val="en-US"/>
-        </w:rPr>
-        <w:t xml:space="preserve"> model zoo)</w:t>
+        <w:t>Load pre-trained Model (from tf model zoo)</w:t>
       </w:r>
     </w:p>
     <w:p>
@@ -1158,21 +1035,7 @@
         <w:rPr>
           <w:lang w:val="en-US"/>
         </w:rPr>
-        <w:t>Copy model config (</w:t>
-      </w:r>
-      <w:proofErr w:type="spellStart"/>
-      <w:r>
-        <w:rPr>
-          <w:lang w:val="en-US"/>
-        </w:rPr>
-        <w:t>pipeline.config</w:t>
-      </w:r>
-      <w:proofErr w:type="spellEnd"/>
-      <w:r>
-        <w:rPr>
-          <w:lang w:val="en-US"/>
-        </w:rPr>
-        <w:t>) to training folder</w:t>
+        <w:t>Copy model config (pipeline.config) to training folder</w:t>
       </w:r>
     </w:p>
     <w:p>
@@ -1186,19 +1049,11 @@
           <w:lang w:val="en-US"/>
         </w:rPr>
       </w:pPr>
-      <w:proofErr w:type="spellStart"/>
-      <w:r>
-        <w:rPr>
-          <w:lang w:val="en-US"/>
-        </w:rPr>
-        <w:t>pipeline.config</w:t>
-      </w:r>
-      <w:proofErr w:type="spellEnd"/>
-      <w:r>
-        <w:rPr>
-          <w:lang w:val="en-US"/>
-        </w:rPr>
-        <w:t xml:space="preserve"> defines architecture of model</w:t>
+      <w:r>
+        <w:rPr>
+          <w:lang w:val="en-US"/>
+        </w:rPr>
+        <w:t>pipeline.config defines architecture of model</w:t>
       </w:r>
     </w:p>
     <w:p>
@@ -1282,16 +1137,8 @@
         <w:rPr>
           <w:lang w:val="en-US"/>
         </w:rPr>
-        <w:t xml:space="preserve">Change preset configurations in </w:t>
-      </w:r>
-      <w:proofErr w:type="spellStart"/>
-      <w:r>
-        <w:rPr>
-          <w:lang w:val="en-US"/>
-        </w:rPr>
-        <w:t>pipeline.config</w:t>
-      </w:r>
-      <w:proofErr w:type="spellEnd"/>
+        <w:t>Change preset configurations in pipeline.config</w:t>
+      </w:r>
     </w:p>
     <w:p>
       <w:pPr>
@@ -1452,21 +1299,7 @@
         <w:rPr>
           <w:lang w:val="en-US"/>
         </w:rPr>
-        <w:t xml:space="preserve">Precision @ different </w:t>
-      </w:r>
-      <w:proofErr w:type="spellStart"/>
-      <w:r>
-        <w:rPr>
-          <w:lang w:val="en-US"/>
-        </w:rPr>
-        <w:t>IoUs</w:t>
-      </w:r>
-      <w:proofErr w:type="spellEnd"/>
-      <w:r>
-        <w:rPr>
-          <w:lang w:val="en-US"/>
-        </w:rPr>
-        <w:t xml:space="preserve"> and for different object sizes</w:t>
+        <w:t>Precision @ different IoUs and for different object sizes</w:t>
       </w:r>
     </w:p>
     <w:p>
@@ -1644,25 +1477,7 @@
           <w:bCs/>
           <w:lang w:val="en-US"/>
         </w:rPr>
-        <w:t xml:space="preserve">Prerequisite: Installed </w:t>
-      </w:r>
-      <w:proofErr w:type="spellStart"/>
-      <w:r>
-        <w:rPr>
-          <w:b/>
-          <w:bCs/>
-          <w:lang w:val="en-US"/>
-        </w:rPr>
-        <w:t>Tensorflow</w:t>
-      </w:r>
-      <w:proofErr w:type="spellEnd"/>
-      <w:r>
-        <w:rPr>
-          <w:b/>
-          <w:bCs/>
-          <w:lang w:val="en-US"/>
-        </w:rPr>
-        <w:t xml:space="preserve"> and dependent packages</w:t>
+        <w:t>Prerequisite: Installed Tensorflow and dependent packages</w:t>
       </w:r>
     </w:p>
     <w:p>
@@ -1733,35 +1548,7 @@
         <w:rPr>
           <w:lang w:val="en-US"/>
         </w:rPr>
-        <w:t xml:space="preserve">Indicate </w:t>
-      </w:r>
-      <w:proofErr w:type="spellStart"/>
-      <w:r>
-        <w:rPr>
-          <w:lang w:val="en-US"/>
-        </w:rPr>
-        <w:t>url</w:t>
-      </w:r>
-      <w:proofErr w:type="spellEnd"/>
-      <w:r>
-        <w:rPr>
-          <w:lang w:val="en-US"/>
-        </w:rPr>
-        <w:t xml:space="preserve"> of pretrained model from </w:t>
-      </w:r>
-      <w:proofErr w:type="spellStart"/>
-      <w:r>
-        <w:rPr>
-          <w:lang w:val="en-US"/>
-        </w:rPr>
-        <w:t>tf</w:t>
-      </w:r>
-      <w:proofErr w:type="spellEnd"/>
-      <w:r>
-        <w:rPr>
-          <w:lang w:val="en-US"/>
-        </w:rPr>
-        <w:t xml:space="preserve"> model zoo (right click on desired model, copy link)</w:t>
+        <w:t>Indicate url of pretrained model from tf model zoo (right click on desired model, copy link)</w:t>
       </w:r>
     </w:p>
     <w:p>
@@ -1792,21 +1579,7 @@
         <w:rPr>
           <w:lang w:val="en-US"/>
         </w:rPr>
-        <w:t xml:space="preserve">Indicate proper name of pretrained model (part of copied </w:t>
-      </w:r>
-      <w:proofErr w:type="spellStart"/>
-      <w:r>
-        <w:rPr>
-          <w:lang w:val="en-US"/>
-        </w:rPr>
-        <w:t>url</w:t>
-      </w:r>
-      <w:proofErr w:type="spellEnd"/>
-      <w:r>
-        <w:rPr>
-          <w:lang w:val="en-US"/>
-        </w:rPr>
-        <w:t xml:space="preserve"> string)</w:t>
+        <w:t>Indicate proper name of pretrained model (part of copied url string)</w:t>
       </w:r>
     </w:p>
     <w:p>
@@ -1824,16 +1597,8 @@
         <w:rPr>
           <w:lang w:val="en-US"/>
         </w:rPr>
-        <w:t xml:space="preserve">Modify </w:t>
-      </w:r>
-      <w:proofErr w:type="spellStart"/>
-      <w:r>
-        <w:rPr>
-          <w:lang w:val="en-US"/>
-        </w:rPr>
-        <w:t>pipeline.config</w:t>
-      </w:r>
-      <w:proofErr w:type="spellEnd"/>
+        <w:t>Modify pipeline.config</w:t>
+      </w:r>
     </w:p>
     <w:p>
       <w:pPr>
@@ -1846,19 +1611,11 @@
           <w:lang w:val="en-US"/>
         </w:rPr>
       </w:pPr>
-      <w:proofErr w:type="spellStart"/>
-      <w:r>
-        <w:rPr>
-          <w:lang w:val="en-US"/>
-        </w:rPr>
-        <w:t>Pipeline_config.model</w:t>
-      </w:r>
-      <w:proofErr w:type="spellEnd"/>
-      <w:r>
-        <w:rPr>
-          <w:lang w:val="en-US"/>
-        </w:rPr>
-        <w:t>: indicate right model name</w:t>
+      <w:r>
+        <w:rPr>
+          <w:lang w:val="en-US"/>
+        </w:rPr>
+        <w:t>Pipeline_config.model: indicate right model name</w:t>
       </w:r>
     </w:p>
     <w:p>
@@ -1943,21 +1700,8 @@
         <w:rPr>
           <w:lang w:val="en-US"/>
         </w:rPr>
-        <w:t xml:space="preserve">Copy command into command prompt and run from there for being able </w:t>
-      </w:r>
-      <w:proofErr w:type="spellStart"/>
-      <w:r>
-        <w:rPr>
-          <w:lang w:val="en-US"/>
-        </w:rPr>
-        <w:t>so</w:t>
-      </w:r>
-      <w:proofErr w:type="spellEnd"/>
-      <w:r>
-        <w:rPr>
-          <w:lang w:val="en-US"/>
-        </w:rPr>
-        <w:t xml:space="preserve"> track the training</w:t>
+        <w:lastRenderedPageBreak/>
+        <w:t>Copy command into command prompt and run from there for being able so track the training</w:t>
       </w:r>
     </w:p>
     <w:p>
@@ -1975,7 +1719,6 @@
         <w:rPr>
           <w:lang w:val="en-US"/>
         </w:rPr>
-        <w:lastRenderedPageBreak/>
         <w:t>Evaluate the model:</w:t>
       </w:r>
     </w:p>
@@ -2012,21 +1755,7 @@
         <w:rPr>
           <w:lang w:val="en-US"/>
         </w:rPr>
-        <w:t xml:space="preserve">Possible to see results with </w:t>
-      </w:r>
-      <w:proofErr w:type="spellStart"/>
-      <w:r>
-        <w:rPr>
-          <w:lang w:val="en-US"/>
-        </w:rPr>
-        <w:t>tensorboard</w:t>
-      </w:r>
-      <w:proofErr w:type="spellEnd"/>
-      <w:r>
-        <w:rPr>
-          <w:lang w:val="en-US"/>
-        </w:rPr>
-        <w:t xml:space="preserve"> (instructions in code)</w:t>
+        <w:t>Possible to see results with tensorboard (instructions in code)</w:t>
       </w:r>
     </w:p>
     <w:p>
@@ -2048,14 +1777,12 @@
           <w:lang w:val="en-US"/>
         </w:rPr>
       </w:pPr>
-      <w:proofErr w:type="spellStart"/>
       <w:r>
         <w:rPr>
           <w:lang w:val="en-US"/>
         </w:rPr>
         <w:t>MetricPlots</w:t>
       </w:r>
-      <w:proofErr w:type="spellEnd"/>
     </w:p>
     <w:p>
       <w:pPr>
@@ -2081,19 +1808,11 @@
           <w:lang w:val="en-US"/>
         </w:rPr>
       </w:pPr>
-      <w:proofErr w:type="spellStart"/>
-      <w:r>
-        <w:rPr>
-          <w:lang w:val="en-US"/>
-        </w:rPr>
-        <w:t>Precision_plot</w:t>
-      </w:r>
-      <w:proofErr w:type="spellEnd"/>
-      <w:r>
-        <w:rPr>
-          <w:lang w:val="en-US"/>
-        </w:rPr>
-        <w:t>()</w:t>
+      <w:r>
+        <w:rPr>
+          <w:lang w:val="en-US"/>
+        </w:rPr>
+        <w:t>Precision_plot()</w:t>
       </w:r>
     </w:p>
     <w:p>
@@ -2125,19 +1844,11 @@
           <w:lang w:val="en-US"/>
         </w:rPr>
       </w:pPr>
-      <w:proofErr w:type="spellStart"/>
-      <w:r>
-        <w:rPr>
-          <w:lang w:val="en-US"/>
-        </w:rPr>
-        <w:t>mAP</w:t>
-      </w:r>
-      <w:proofErr w:type="spellEnd"/>
-      <w:r>
-        <w:rPr>
-          <w:lang w:val="en-US"/>
-        </w:rPr>
-        <w:t xml:space="preserve"> (mean average precision)</w:t>
+      <w:r>
+        <w:rPr>
+          <w:lang w:val="en-US"/>
+        </w:rPr>
+        <w:t>mAP (mean average precision)</w:t>
       </w:r>
     </w:p>
     <w:p>
@@ -2151,19 +1862,11 @@
           <w:lang w:val="en-US"/>
         </w:rPr>
       </w:pPr>
-      <w:proofErr w:type="spellStart"/>
-      <w:r>
-        <w:rPr>
-          <w:lang w:val="en-US"/>
-        </w:rPr>
-        <w:t>mAP</w:t>
-      </w:r>
-      <w:proofErr w:type="spellEnd"/>
-      <w:r>
-        <w:rPr>
-          <w:lang w:val="en-US"/>
-        </w:rPr>
-        <w:t xml:space="preserve"> @ 0.5 IOU</w:t>
+      <w:r>
+        <w:rPr>
+          <w:lang w:val="en-US"/>
+        </w:rPr>
+        <w:t>mAP @ 0.5 IOU</w:t>
       </w:r>
     </w:p>
     <w:p>
@@ -2177,19 +1880,11 @@
           <w:lang w:val="en-US"/>
         </w:rPr>
       </w:pPr>
-      <w:proofErr w:type="spellStart"/>
-      <w:r>
-        <w:rPr>
-          <w:lang w:val="en-US"/>
-        </w:rPr>
-        <w:t>mAP</w:t>
-      </w:r>
-      <w:proofErr w:type="spellEnd"/>
-      <w:r>
-        <w:rPr>
-          <w:lang w:val="en-US"/>
-        </w:rPr>
-        <w:t xml:space="preserve"> @ 0.75 IOU</w:t>
+      <w:r>
+        <w:rPr>
+          <w:lang w:val="en-US"/>
+        </w:rPr>
+        <w:t>mAP @ 0.75 IOU</w:t>
       </w:r>
     </w:p>
     <w:p>
@@ -2203,19 +1898,11 @@
           <w:lang w:val="en-US"/>
         </w:rPr>
       </w:pPr>
-      <w:proofErr w:type="spellStart"/>
-      <w:r>
-        <w:rPr>
-          <w:lang w:val="en-US"/>
-        </w:rPr>
-        <w:t>mAP</w:t>
-      </w:r>
-      <w:proofErr w:type="spellEnd"/>
-      <w:r>
-        <w:rPr>
-          <w:lang w:val="en-US"/>
-        </w:rPr>
-        <w:t xml:space="preserve"> for small/medium/large objects</w:t>
+      <w:r>
+        <w:rPr>
+          <w:lang w:val="en-US"/>
+        </w:rPr>
+        <w:t>mAP for small/medium/large objects</w:t>
       </w:r>
     </w:p>
     <w:p>
@@ -2247,19 +1934,11 @@
           <w:lang w:val="en-US"/>
         </w:rPr>
       </w:pPr>
-      <w:proofErr w:type="spellStart"/>
-      <w:r>
-        <w:rPr>
-          <w:lang w:val="en-US"/>
-        </w:rPr>
-        <w:t>Recall_plot</w:t>
-      </w:r>
-      <w:proofErr w:type="spellEnd"/>
-      <w:r>
-        <w:rPr>
-          <w:lang w:val="en-US"/>
-        </w:rPr>
-        <w:t>()</w:t>
+      <w:r>
+        <w:rPr>
+          <w:lang w:val="en-US"/>
+        </w:rPr>
+        <w:t>Recall_plot()</w:t>
       </w:r>
     </w:p>
     <w:p>
@@ -2345,19 +2024,11 @@
           <w:lang w:val="en-US"/>
         </w:rPr>
       </w:pPr>
-      <w:proofErr w:type="spellStart"/>
-      <w:r>
-        <w:rPr>
-          <w:lang w:val="en-US"/>
-        </w:rPr>
-        <w:t>Plot_total_loss</w:t>
-      </w:r>
-      <w:proofErr w:type="spellEnd"/>
-      <w:r>
-        <w:rPr>
-          <w:lang w:val="en-US"/>
-        </w:rPr>
-        <w:t>()</w:t>
+      <w:r>
+        <w:rPr>
+          <w:lang w:val="en-US"/>
+        </w:rPr>
+        <w:t>Plot_total_loss()</w:t>
       </w:r>
     </w:p>
     <w:p>
@@ -2407,19 +2078,11 @@
           <w:lang w:val="en-US"/>
         </w:rPr>
       </w:pPr>
-      <w:proofErr w:type="spellStart"/>
-      <w:r>
-        <w:rPr>
-          <w:lang w:val="en-US"/>
-        </w:rPr>
-        <w:t>Plot_learningrate</w:t>
-      </w:r>
-      <w:proofErr w:type="spellEnd"/>
-      <w:r>
-        <w:rPr>
-          <w:lang w:val="en-US"/>
-        </w:rPr>
-        <w:t>()</w:t>
+      <w:r>
+        <w:rPr>
+          <w:lang w:val="en-US"/>
+        </w:rPr>
+        <w:t>Plot_learningrate()</w:t>
       </w:r>
     </w:p>
     <w:p>
@@ -2455,21 +2118,7 @@
         <w:rPr>
           <w:lang w:val="en-US"/>
         </w:rPr>
-        <w:t xml:space="preserve">Input: df containing </w:t>
-      </w:r>
-      <w:proofErr w:type="spellStart"/>
-      <w:r>
-        <w:rPr>
-          <w:lang w:val="en-US"/>
-        </w:rPr>
-        <w:t>learningrate</w:t>
-      </w:r>
-      <w:proofErr w:type="spellEnd"/>
-      <w:r>
-        <w:rPr>
-          <w:lang w:val="en-US"/>
-        </w:rPr>
-        <w:t xml:space="preserve"> over time (from training event file)</w:t>
+        <w:t>Input: df containing learningrate over time (from training event file)</w:t>
       </w:r>
     </w:p>
     <w:p>
@@ -2544,21 +2193,7 @@
         <w:rPr>
           <w:lang w:val="en-US"/>
         </w:rPr>
-        <w:t xml:space="preserve">Properties that can be seen with </w:t>
-      </w:r>
-      <w:proofErr w:type="spellStart"/>
-      <w:r>
-        <w:rPr>
-          <w:lang w:val="en-US"/>
-        </w:rPr>
-        <w:t>tensorboard</w:t>
-      </w:r>
-      <w:proofErr w:type="spellEnd"/>
-      <w:r>
-        <w:rPr>
-          <w:lang w:val="en-US"/>
-        </w:rPr>
-        <w:t xml:space="preserve"> (interactive interface)</w:t>
+        <w:t>Properties that can be seen with tensorboard (interactive interface)</w:t>
       </w:r>
     </w:p>
     <w:p>
@@ -2612,63 +2247,7 @@
         <w:rPr>
           <w:lang w:val="en-US"/>
         </w:rPr>
-        <w:t xml:space="preserve">Uses Functions </w:t>
-      </w:r>
-      <w:proofErr w:type="spellStart"/>
-      <w:r>
-        <w:rPr>
-          <w:lang w:val="en-US"/>
-        </w:rPr>
-        <w:t>precision_plot</w:t>
-      </w:r>
-      <w:proofErr w:type="spellEnd"/>
-      <w:r>
-        <w:rPr>
-          <w:lang w:val="en-US"/>
-        </w:rPr>
-        <w:t xml:space="preserve">(), </w:t>
-      </w:r>
-      <w:proofErr w:type="spellStart"/>
-      <w:r>
-        <w:rPr>
-          <w:lang w:val="en-US"/>
-        </w:rPr>
-        <w:t>recall_plot</w:t>
-      </w:r>
-      <w:proofErr w:type="spellEnd"/>
-      <w:r>
-        <w:rPr>
-          <w:lang w:val="en-US"/>
-        </w:rPr>
-        <w:t xml:space="preserve">(), </w:t>
-      </w:r>
-      <w:proofErr w:type="spellStart"/>
-      <w:r>
-        <w:rPr>
-          <w:lang w:val="en-US"/>
-        </w:rPr>
-        <w:t>plot_total_loss</w:t>
-      </w:r>
-      <w:proofErr w:type="spellEnd"/>
-      <w:r>
-        <w:rPr>
-          <w:lang w:val="en-US"/>
-        </w:rPr>
-        <w:t xml:space="preserve">(), and </w:t>
-      </w:r>
-      <w:proofErr w:type="spellStart"/>
-      <w:r>
-        <w:rPr>
-          <w:lang w:val="en-US"/>
-        </w:rPr>
-        <w:t>plot_learningrate</w:t>
-      </w:r>
-      <w:proofErr w:type="spellEnd"/>
-      <w:r>
-        <w:rPr>
-          <w:lang w:val="en-US"/>
-        </w:rPr>
-        <w:t>() from MetricPlots.py</w:t>
+        <w:t>Uses Functions precision_plot(), recall_plot(), plot_total_loss(), and plot_learningrate() from MetricPlots.py</w:t>
       </w:r>
     </w:p>
     <w:p>
@@ -2691,19 +2270,11 @@
           <w:lang w:val="en-US"/>
         </w:rPr>
       </w:pPr>
-      <w:proofErr w:type="spellStart"/>
-      <w:r>
-        <w:rPr>
-          <w:lang w:val="en-US"/>
-        </w:rPr>
-        <w:t>Set_paths</w:t>
-      </w:r>
-      <w:proofErr w:type="spellEnd"/>
-      <w:r>
-        <w:rPr>
-          <w:lang w:val="en-US"/>
-        </w:rPr>
-        <w:t>()</w:t>
+      <w:r>
+        <w:rPr>
+          <w:lang w:val="en-US"/>
+        </w:rPr>
+        <w:t>Set_paths()</w:t>
       </w:r>
     </w:p>
     <w:p>
@@ -2717,19 +2288,11 @@
           <w:lang w:val="en-US"/>
         </w:rPr>
       </w:pPr>
-      <w:proofErr w:type="spellStart"/>
-      <w:r>
-        <w:rPr>
-          <w:lang w:val="en-US"/>
-        </w:rPr>
-        <w:t>Get_event_file</w:t>
-      </w:r>
-      <w:proofErr w:type="spellEnd"/>
-      <w:r>
-        <w:rPr>
-          <w:lang w:val="en-US"/>
-        </w:rPr>
-        <w:t>()</w:t>
+      <w:r>
+        <w:rPr>
+          <w:lang w:val="en-US"/>
+        </w:rPr>
+        <w:t>Get_event_file()</w:t>
       </w:r>
     </w:p>
     <w:p>
@@ -2743,19 +2306,11 @@
           <w:lang w:val="en-US"/>
         </w:rPr>
       </w:pPr>
-      <w:proofErr w:type="spellStart"/>
-      <w:r>
-        <w:rPr>
-          <w:lang w:val="en-US"/>
-        </w:rPr>
-        <w:t>Launch_tensorboard</w:t>
-      </w:r>
-      <w:proofErr w:type="spellEnd"/>
-      <w:r>
-        <w:rPr>
-          <w:lang w:val="en-US"/>
-        </w:rPr>
-        <w:t>()</w:t>
+      <w:r>
+        <w:rPr>
+          <w:lang w:val="en-US"/>
+        </w:rPr>
+        <w:t>Launch_tensorboard()</w:t>
       </w:r>
     </w:p>
     <w:p>
@@ -2769,19 +2324,11 @@
           <w:lang w:val="en-US"/>
         </w:rPr>
       </w:pPr>
-      <w:proofErr w:type="spellStart"/>
-      <w:r>
-        <w:rPr>
-          <w:lang w:val="en-US"/>
-        </w:rPr>
-        <w:t>Get_evaluation_metrics</w:t>
-      </w:r>
-      <w:proofErr w:type="spellEnd"/>
-      <w:r>
-        <w:rPr>
-          <w:lang w:val="en-US"/>
-        </w:rPr>
-        <w:t>()</w:t>
+      <w:r>
+        <w:rPr>
+          <w:lang w:val="en-US"/>
+        </w:rPr>
+        <w:t>Get_evaluation_metrics()</w:t>
       </w:r>
     </w:p>
     <w:p>
@@ -2795,19 +2342,11 @@
           <w:lang w:val="en-US"/>
         </w:rPr>
       </w:pPr>
-      <w:proofErr w:type="spellStart"/>
-      <w:r>
-        <w:rPr>
-          <w:lang w:val="en-US"/>
-        </w:rPr>
-        <w:t>Save_dict_to_excel</w:t>
-      </w:r>
-      <w:proofErr w:type="spellEnd"/>
-      <w:r>
-        <w:rPr>
-          <w:lang w:val="en-US"/>
-        </w:rPr>
-        <w:t>()</w:t>
+      <w:r>
+        <w:rPr>
+          <w:lang w:val="en-US"/>
+        </w:rPr>
+        <w:t>Save_dict_to_excel()</w:t>
       </w:r>
     </w:p>
     <w:p>
@@ -2835,7 +2374,6 @@
           <w:lang w:val="en-US"/>
         </w:rPr>
       </w:pPr>
-      <w:proofErr w:type="spellStart"/>
       <w:r>
         <w:rPr>
           <w:color w:val="4472C4" w:themeColor="accent1"/>
@@ -2843,7 +2381,6 @@
         </w:rPr>
         <w:t>custom_models</w:t>
       </w:r>
-      <w:proofErr w:type="spellEnd"/>
       <w:r>
         <w:rPr>
           <w:lang w:val="en-US"/>
@@ -2880,54 +2417,66 @@
           <w:iCs/>
           <w:lang w:val="en-US"/>
         </w:rPr>
-        <w:t xml:space="preserve"> </w:t>
-      </w:r>
-      <w:proofErr w:type="spellStart"/>
+        <w:t xml:space="preserve"> save_dict_to_excel(): </w:t>
+      </w:r>
+      <w:r>
+        <w:rPr>
+          <w:lang w:val="en-US"/>
+        </w:rPr>
+        <w:t>Set name of excel file containing Train_Metrics and Eval_Metrics</w:t>
+      </w:r>
+    </w:p>
+    <w:p>
+      <w:pPr>
+        <w:pStyle w:val="ListParagraph"/>
+        <w:numPr>
+          <w:ilvl w:val="0"/>
+          <w:numId w:val="5"/>
+        </w:numPr>
+        <w:rPr>
+          <w:lang w:val="en-US"/>
+        </w:rPr>
+      </w:pPr>
       <w:r>
         <w:rPr>
           <w:i/>
           <w:iCs/>
           <w:lang w:val="en-US"/>
         </w:rPr>
-        <w:t>save_dict_to_excel</w:t>
-      </w:r>
-      <w:proofErr w:type="spellEnd"/>
+        <w:t xml:space="preserve">plt.savefig(): </w:t>
+      </w:r>
+      <w:r>
+        <w:rPr>
+          <w:lang w:val="en-US"/>
+        </w:rPr>
+        <w:t>Set name of precision plot</w:t>
+      </w:r>
+    </w:p>
+    <w:p>
+      <w:pPr>
+        <w:pStyle w:val="ListParagraph"/>
+        <w:numPr>
+          <w:ilvl w:val="0"/>
+          <w:numId w:val="5"/>
+        </w:numPr>
+        <w:rPr>
+          <w:lang w:val="en-US"/>
+        </w:rPr>
+      </w:pPr>
       <w:r>
         <w:rPr>
           <w:i/>
           <w:iCs/>
           <w:lang w:val="en-US"/>
         </w:rPr>
-        <w:t xml:space="preserve">(): </w:t>
-      </w:r>
-      <w:r>
-        <w:rPr>
-          <w:lang w:val="en-US"/>
-        </w:rPr>
-        <w:t xml:space="preserve">Set name of excel file containing </w:t>
-      </w:r>
-      <w:proofErr w:type="spellStart"/>
-      <w:r>
-        <w:rPr>
-          <w:lang w:val="en-US"/>
-        </w:rPr>
-        <w:t>Train_Metrics</w:t>
-      </w:r>
-      <w:proofErr w:type="spellEnd"/>
-      <w:r>
-        <w:rPr>
-          <w:lang w:val="en-US"/>
-        </w:rPr>
-        <w:t xml:space="preserve"> and </w:t>
-      </w:r>
-      <w:proofErr w:type="spellStart"/>
-      <w:r>
-        <w:rPr>
-          <w:lang w:val="en-US"/>
-        </w:rPr>
-        <w:t>Eval_Metrics</w:t>
-      </w:r>
-      <w:proofErr w:type="spellEnd"/>
+        <w:t xml:space="preserve">plt.savefig(): </w:t>
+      </w:r>
+      <w:r>
+        <w:rPr>
+          <w:lang w:val="en-US"/>
+        </w:rPr>
+        <w:t>Set name of recall plot</w:t>
+      </w:r>
     </w:p>
     <w:p>
       <w:pPr>
@@ -2940,92 +2489,13 @@
           <w:lang w:val="en-US"/>
         </w:rPr>
       </w:pPr>
-      <w:proofErr w:type="spellStart"/>
-      <w:r>
-        <w:rPr>
-          <w:i/>
-          <w:iCs/>
-          <w:lang w:val="en-US"/>
-        </w:rPr>
-        <w:t>plt.savefig</w:t>
-      </w:r>
-      <w:proofErr w:type="spellEnd"/>
-      <w:r>
-        <w:rPr>
-          <w:i/>
-          <w:iCs/>
-          <w:lang w:val="en-US"/>
-        </w:rPr>
-        <w:t xml:space="preserve">(): </w:t>
-      </w:r>
-      <w:r>
-        <w:rPr>
-          <w:lang w:val="en-US"/>
-        </w:rPr>
-        <w:t>Set name of precision plot</w:t>
-      </w:r>
-    </w:p>
-    <w:p>
-      <w:pPr>
-        <w:pStyle w:val="ListParagraph"/>
-        <w:numPr>
-          <w:ilvl w:val="0"/>
-          <w:numId w:val="5"/>
-        </w:numPr>
-        <w:rPr>
-          <w:lang w:val="en-US"/>
-        </w:rPr>
-      </w:pPr>
-      <w:proofErr w:type="spellStart"/>
-      <w:r>
-        <w:rPr>
-          <w:i/>
-          <w:iCs/>
-          <w:lang w:val="en-US"/>
-        </w:rPr>
-        <w:t>plt.savefig</w:t>
-      </w:r>
-      <w:proofErr w:type="spellEnd"/>
-      <w:r>
-        <w:rPr>
-          <w:i/>
-          <w:iCs/>
-          <w:lang w:val="en-US"/>
-        </w:rPr>
-        <w:t xml:space="preserve">(): </w:t>
-      </w:r>
-      <w:r>
-        <w:rPr>
-          <w:lang w:val="en-US"/>
-        </w:rPr>
-        <w:t>Set name of recall plot</w:t>
-      </w:r>
-    </w:p>
-    <w:p>
-      <w:pPr>
-        <w:pStyle w:val="ListParagraph"/>
-        <w:numPr>
-          <w:ilvl w:val="0"/>
-          <w:numId w:val="5"/>
-        </w:numPr>
-        <w:rPr>
-          <w:lang w:val="en-US"/>
-        </w:rPr>
-      </w:pPr>
-      <w:r>
-        <w:rPr>
-          <w:lang w:val="en-US"/>
-        </w:rPr>
-        <w:t xml:space="preserve">Optional: launch </w:t>
-      </w:r>
-      <w:proofErr w:type="spellStart"/>
-      <w:r>
-        <w:rPr>
-          <w:lang w:val="en-US"/>
-        </w:rPr>
-        <w:t>tensorboard</w:t>
-      </w:r>
-      <w:proofErr w:type="spellEnd"/>
+      <w:r>
+        <w:rPr>
+          <w:lang w:val="en-US"/>
+        </w:rPr>
+        <w:lastRenderedPageBreak/>
+        <w:t>Optional: launch tensorboard</w:t>
+      </w:r>
     </w:p>
     <w:p>
       <w:pPr>
@@ -3117,35 +2587,7 @@
         <w:rPr>
           <w:lang w:val="en-US"/>
         </w:rPr>
-        <w:t xml:space="preserve">Works with </w:t>
-      </w:r>
-      <w:proofErr w:type="spellStart"/>
-      <w:r>
-        <w:rPr>
-          <w:lang w:val="en-US"/>
-        </w:rPr>
-        <w:t>png</w:t>
-      </w:r>
-      <w:proofErr w:type="spellEnd"/>
-      <w:r>
-        <w:rPr>
-          <w:lang w:val="en-US"/>
-        </w:rPr>
-        <w:t xml:space="preserve"> and </w:t>
-      </w:r>
-      <w:proofErr w:type="spellStart"/>
-      <w:r>
-        <w:rPr>
-          <w:lang w:val="en-US"/>
-        </w:rPr>
-        <w:t>tif</w:t>
-      </w:r>
-      <w:proofErr w:type="spellEnd"/>
-      <w:r>
-        <w:rPr>
-          <w:lang w:val="en-US"/>
-        </w:rPr>
-        <w:t xml:space="preserve"> files (needs extension in case of other file formats)</w:t>
+        <w:t>Works with png and tif files (needs extension in case of other file formats)</w:t>
       </w:r>
     </w:p>
     <w:p>
@@ -3330,6 +2772,7 @@
           <w:lang w:val="en-US"/>
         </w:rPr>
       </w:pPr>
+      <w:bookmarkStart w:id="0" w:name="_Hlk92978179"/>
       <w:r>
         <w:rPr>
           <w:color w:val="4472C4" w:themeColor="accent1"/>
@@ -3337,6 +2780,7 @@
         </w:rPr>
         <w:t>CUSTOM_MODEL</w:t>
       </w:r>
+      <w:bookmarkEnd w:id="0"/>
       <w:r>
         <w:rPr>
           <w:lang w:val="en-US"/>
@@ -3392,7 +2836,6 @@
           <w:lang w:val="en-US"/>
         </w:rPr>
       </w:pPr>
-      <w:proofErr w:type="spellStart"/>
       <w:r>
         <w:rPr>
           <w:color w:val="4472C4" w:themeColor="accent1"/>
@@ -3400,7 +2843,6 @@
         </w:rPr>
         <w:t>max_detect</w:t>
       </w:r>
-      <w:proofErr w:type="spellEnd"/>
       <w:r>
         <w:rPr>
           <w:lang w:val="en-US"/>
@@ -3425,7 +2867,6 @@
           <w:lang w:val="en-US"/>
         </w:rPr>
       </w:pPr>
-      <w:proofErr w:type="spellStart"/>
       <w:r>
         <w:rPr>
           <w:color w:val="4472C4" w:themeColor="accent1"/>
@@ -3433,7 +2874,6 @@
         </w:rPr>
         <w:t>test_path</w:t>
       </w:r>
-      <w:proofErr w:type="spellEnd"/>
       <w:r>
         <w:rPr>
           <w:lang w:val="en-US"/>
@@ -3507,7 +2947,6 @@
           <w:lang w:val="en-US"/>
         </w:rPr>
       </w:pPr>
-      <w:proofErr w:type="spellStart"/>
       <w:r>
         <w:rPr>
           <w:color w:val="4472C4" w:themeColor="accent1"/>
@@ -3515,7 +2954,6 @@
         </w:rPr>
         <w:t>img_width_mm</w:t>
       </w:r>
-      <w:proofErr w:type="spellEnd"/>
       <w:r>
         <w:rPr>
           <w:lang w:val="en-US"/>
@@ -3540,7 +2978,6 @@
           <w:lang w:val="en-US"/>
         </w:rPr>
       </w:pPr>
-      <w:proofErr w:type="spellStart"/>
       <w:r>
         <w:rPr>
           <w:color w:val="4472C4" w:themeColor="accent1"/>
@@ -3562,7 +2999,6 @@
         </w:rPr>
         <w:t>_mm</w:t>
       </w:r>
-      <w:proofErr w:type="spellEnd"/>
       <w:r>
         <w:rPr>
           <w:lang w:val="en-US"/>
@@ -3588,14 +3024,12 @@
           <w:lang w:val="en-US"/>
         </w:rPr>
       </w:pPr>
-      <w:proofErr w:type="spellStart"/>
       <w:r>
         <w:rPr>
           <w:lang w:val="en-US"/>
         </w:rPr>
         <w:t>TFODPaths</w:t>
       </w:r>
-      <w:proofErr w:type="spellEnd"/>
     </w:p>
     <w:p>
       <w:pPr>
@@ -3639,7 +3073,6 @@
         </w:rPr>
         <w:t xml:space="preserve">: </w:t>
       </w:r>
-      <w:proofErr w:type="spellStart"/>
       <w:r>
         <w:rPr>
           <w:color w:val="4472C4" w:themeColor="accent1"/>
@@ -3647,7 +3080,6 @@
         </w:rPr>
         <w:t>my_model_name</w:t>
       </w:r>
-      <w:proofErr w:type="spellEnd"/>
       <w:r>
         <w:rPr>
           <w:lang w:val="en-US"/>
@@ -3720,16 +3152,8 @@
         <w:rPr>
           <w:lang w:val="en-US"/>
         </w:rPr>
-        <w:t xml:space="preserve">: All paths for custom model that fit to folder structure of </w:t>
-      </w:r>
-      <w:proofErr w:type="spellStart"/>
-      <w:r>
-        <w:rPr>
-          <w:lang w:val="en-US"/>
-        </w:rPr>
-        <w:t>BubTFOD</w:t>
-      </w:r>
-      <w:proofErr w:type="spellEnd"/>
+        <w:t>: All paths for custom model that fit to folder structure of BubTFOD</w:t>
+      </w:r>
     </w:p>
     <w:p>
       <w:pPr>
@@ -3760,51 +3184,279 @@
         <w:rPr>
           <w:lang w:val="en-US"/>
         </w:rPr>
-        <w:t xml:space="preserve">: Paths to files such as </w:t>
-      </w:r>
-      <w:proofErr w:type="spellStart"/>
-      <w:r>
-        <w:rPr>
-          <w:lang w:val="en-US"/>
-        </w:rPr>
-        <w:t>pipeline.config</w:t>
-      </w:r>
-      <w:proofErr w:type="spellEnd"/>
-      <w:r>
-        <w:rPr>
-          <w:lang w:val="en-US"/>
-        </w:rPr>
-        <w:t xml:space="preserve">, </w:t>
-      </w:r>
-      <w:proofErr w:type="spellStart"/>
-      <w:r>
-        <w:rPr>
-          <w:lang w:val="en-US"/>
-        </w:rPr>
-        <w:t>labelmap</w:t>
-      </w:r>
-      <w:proofErr w:type="spellEnd"/>
-      <w:r>
-        <w:rPr>
-          <w:lang w:val="en-US"/>
-        </w:rPr>
-        <w:t xml:space="preserve">, </w:t>
-      </w:r>
-      <w:proofErr w:type="spellStart"/>
-      <w:r>
-        <w:rPr>
-          <w:lang w:val="en-US"/>
-        </w:rPr>
-        <w:t>tf_record_script</w:t>
-      </w:r>
-      <w:proofErr w:type="spellEnd"/>
-    </w:p>
-    <w:p>
-      <w:pPr>
-        <w:rPr>
-          <w:lang w:val="en-US"/>
-        </w:rPr>
-      </w:pPr>
+        <w:t>: Paths to files such as pipeline.config, labelmap, tf_record_script</w:t>
+      </w:r>
+    </w:p>
+    <w:p>
+      <w:pPr>
+        <w:rPr>
+          <w:lang w:val="en-US"/>
+        </w:rPr>
+      </w:pPr>
+    </w:p>
+    <w:p>
+      <w:pPr>
+        <w:pStyle w:val="Heading2"/>
+        <w:numPr>
+          <w:ilvl w:val="0"/>
+          <w:numId w:val="17"/>
+        </w:numPr>
+        <w:rPr>
+          <w:lang w:val="en-US"/>
+        </w:rPr>
+      </w:pPr>
+      <w:r>
+        <w:rPr>
+          <w:lang w:val="en-US"/>
+        </w:rPr>
+        <w:t>3. Eval_new_test.ipynb</w:t>
+      </w:r>
+    </w:p>
+    <w:p>
+      <w:pPr>
+        <w:pStyle w:val="Heading3"/>
+        <w:rPr>
+          <w:lang w:val="en-US"/>
+        </w:rPr>
+      </w:pPr>
+      <w:r>
+        <w:rPr>
+          <w:lang w:val="en-US"/>
+        </w:rPr>
+        <w:t>What it does</w:t>
+      </w:r>
+    </w:p>
+    <w:p>
+      <w:pPr>
+        <w:rPr>
+          <w:lang w:val="en-US"/>
+        </w:rPr>
+      </w:pPr>
+      <w:r>
+        <w:rPr>
+          <w:lang w:val="en-US"/>
+        </w:rPr>
+        <w:t>Evaluates performance of custom bubble detection model on new test images</w:t>
+      </w:r>
+      <w:r>
+        <w:rPr>
+          <w:lang w:val="en-US"/>
+        </w:rPr>
+        <w:t xml:space="preserve"> that were not tested yet during the training process</w:t>
+      </w:r>
+    </w:p>
+    <w:p>
+      <w:pPr>
+        <w:pStyle w:val="ListParagraph"/>
+        <w:numPr>
+          <w:ilvl w:val="0"/>
+          <w:numId w:val="5"/>
+        </w:numPr>
+        <w:rPr>
+          <w:lang w:val="en-US"/>
+        </w:rPr>
+      </w:pPr>
+      <w:r>
+        <w:rPr>
+          <w:lang w:val="en-US"/>
+        </w:rPr>
+        <w:t>Calculates various precision, recall values</w:t>
+      </w:r>
+    </w:p>
+    <w:p>
+      <w:pPr>
+        <w:pStyle w:val="ListParagraph"/>
+        <w:numPr>
+          <w:ilvl w:val="0"/>
+          <w:numId w:val="5"/>
+        </w:numPr>
+        <w:rPr>
+          <w:lang w:val="en-US"/>
+        </w:rPr>
+      </w:pPr>
+      <w:r>
+        <w:rPr>
+          <w:lang w:val="en-US"/>
+        </w:rPr>
+        <w:t>Creates event file that can be further analyzed with Models_Evaluations.py</w:t>
+      </w:r>
+    </w:p>
+    <w:p>
+      <w:pPr>
+        <w:pStyle w:val="Heading3"/>
+        <w:rPr>
+          <w:lang w:val="en-US"/>
+        </w:rPr>
+      </w:pPr>
+      <w:r>
+        <w:rPr>
+          <w:lang w:val="en-US"/>
+        </w:rPr>
+        <w:lastRenderedPageBreak/>
+        <w:t>What to set up</w:t>
+      </w:r>
+    </w:p>
+    <w:p>
+      <w:pPr>
+        <w:pStyle w:val="ListParagraph"/>
+        <w:numPr>
+          <w:ilvl w:val="0"/>
+          <w:numId w:val="5"/>
+        </w:numPr>
+        <w:rPr>
+          <w:lang w:val="en-US"/>
+        </w:rPr>
+      </w:pPr>
+      <w:r>
+        <w:rPr>
+          <w:color w:val="4472C4" w:themeColor="accent1"/>
+          <w:lang w:val="en-US"/>
+        </w:rPr>
+        <w:t>CUSTOM_MODEL</w:t>
+      </w:r>
+      <w:r>
+        <w:rPr>
+          <w:color w:val="4472C4" w:themeColor="accent1"/>
+          <w:lang w:val="en-US"/>
+        </w:rPr>
+        <w:t>:</w:t>
+      </w:r>
+      <w:r>
+        <w:rPr>
+          <w:lang w:val="en-US"/>
+        </w:rPr>
+        <w:t xml:space="preserve"> </w:t>
+      </w:r>
+      <w:r>
+        <w:rPr>
+          <w:lang w:val="en-US"/>
+        </w:rPr>
+        <w:t>Name of custom trained model</w:t>
+      </w:r>
+    </w:p>
+    <w:p>
+      <w:pPr>
+        <w:pStyle w:val="ListParagraph"/>
+        <w:numPr>
+          <w:ilvl w:val="0"/>
+          <w:numId w:val="5"/>
+        </w:numPr>
+        <w:rPr>
+          <w:lang w:val="en-US"/>
+        </w:rPr>
+      </w:pPr>
+      <w:r>
+        <w:rPr>
+          <w:color w:val="4472C4" w:themeColor="accent1"/>
+          <w:lang w:val="en-US"/>
+        </w:rPr>
+        <w:t>CUSTOM_CHECKPOINT</w:t>
+      </w:r>
+      <w:r>
+        <w:rPr>
+          <w:color w:val="4472C4" w:themeColor="accent1"/>
+          <w:lang w:val="en-US"/>
+        </w:rPr>
+        <w:t>:</w:t>
+      </w:r>
+      <w:r>
+        <w:rPr>
+          <w:lang w:val="en-US"/>
+        </w:rPr>
+        <w:t xml:space="preserve"> </w:t>
+      </w:r>
+      <w:r>
+        <w:rPr>
+          <w:lang w:val="en-US"/>
+        </w:rPr>
+        <w:t>Indicate (training) checkpoint of custom model (check model folder for latest checkpoint to use fully trained model)</w:t>
+      </w:r>
+    </w:p>
+    <w:p>
+      <w:pPr>
+        <w:pStyle w:val="ListParagraph"/>
+        <w:numPr>
+          <w:ilvl w:val="0"/>
+          <w:numId w:val="5"/>
+        </w:numPr>
+        <w:rPr>
+          <w:lang w:val="en-US"/>
+        </w:rPr>
+      </w:pPr>
+      <w:r>
+        <w:rPr>
+          <w:color w:val="4472C4" w:themeColor="accent1"/>
+          <w:lang w:val="en-US"/>
+        </w:rPr>
+        <w:t>NEW_TEST_IMGS</w:t>
+      </w:r>
+      <w:r>
+        <w:rPr>
+          <w:lang w:val="en-US"/>
+        </w:rPr>
+        <w:t>: Name of folder of new test images</w:t>
+      </w:r>
+    </w:p>
+    <w:p>
+      <w:pPr>
+        <w:pStyle w:val="ListParagraph"/>
+        <w:numPr>
+          <w:ilvl w:val="0"/>
+          <w:numId w:val="5"/>
+        </w:numPr>
+        <w:rPr>
+          <w:lang w:val="en-US"/>
+        </w:rPr>
+      </w:pPr>
+      <w:r>
+        <w:rPr>
+          <w:color w:val="4472C4" w:themeColor="accent1"/>
+          <w:lang w:val="en-US"/>
+        </w:rPr>
+        <w:t>NEW_RECORD_FILE_NAME</w:t>
+      </w:r>
+      <w:r>
+        <w:rPr>
+          <w:lang w:val="en-US"/>
+        </w:rPr>
+        <w:t>: Unique name for tf record file</w:t>
+      </w:r>
+    </w:p>
+    <w:p>
+      <w:pPr>
+        <w:pStyle w:val="ListParagraph"/>
+        <w:numPr>
+          <w:ilvl w:val="0"/>
+          <w:numId w:val="5"/>
+        </w:numPr>
+        <w:rPr>
+          <w:lang w:val="en-US"/>
+        </w:rPr>
+      </w:pPr>
+      <w:r>
+        <w:rPr>
+          <w:lang w:val="en-US"/>
+        </w:rPr>
+        <w:t>Run evaluation command in terminal</w:t>
+      </w:r>
+    </w:p>
+    <w:p>
+      <w:pPr>
+        <w:pStyle w:val="ListParagraph"/>
+        <w:numPr>
+          <w:ilvl w:val="0"/>
+          <w:numId w:val="5"/>
+        </w:numPr>
+        <w:rPr>
+          <w:lang w:val="en-US"/>
+        </w:rPr>
+      </w:pPr>
+      <w:r>
+        <w:rPr>
+          <w:lang w:val="en-US"/>
+        </w:rPr>
+        <w:t>Possible to call tensorboard in order to view evaluation values there</w:t>
+      </w:r>
     </w:p>
     <w:sectPr>
       <w:pgSz w:w="11906" w:h="16838"/>

</xml_diff>

<commit_message>
edit how to TFOD
</commit_message>
<xml_diff>
--- a/HowTo_BubTFOD.docx
+++ b/HowTo_BubTFOD.docx
@@ -5689,13 +5689,7 @@
         <w:rPr>
           <w:lang w:val="en-US"/>
         </w:rPr>
-        <w:t xml:space="preserve">: </w:t>
-      </w:r>
-      <w:r>
-        <w:rPr>
-          <w:lang w:val="en-US"/>
-        </w:rPr>
-        <w:t>Model that provided detections</w:t>
+        <w:t>: Model that provided detections</w:t>
       </w:r>
     </w:p>
     <w:p>
@@ -5721,25 +5715,7 @@
         <w:rPr>
           <w:lang w:val="en-US"/>
         </w:rPr>
-        <w:t xml:space="preserve">: </w:t>
-      </w:r>
-      <w:r>
-        <w:rPr>
-          <w:lang w:val="en-US"/>
-        </w:rPr>
-        <w:t xml:space="preserve">Folder containing the </w:t>
-      </w:r>
-      <w:r>
-        <w:rPr>
-          <w:lang w:val="en-US"/>
-        </w:rPr>
-        <w:t xml:space="preserve">annotations and </w:t>
-      </w:r>
-      <w:r>
-        <w:rPr>
-          <w:lang w:val="en-US"/>
-        </w:rPr>
-        <w:t>detections (COCO json files containing bounding boxes) on images, provided by the custom model</w:t>
+        <w:t>: Folder containing the annotations and detections (COCO json files containing bounding boxes) on images, provided by the custom model</w:t>
       </w:r>
     </w:p>
     <w:p>
@@ -5984,6 +5960,37 @@
         <w:t>n</w:t>
       </w:r>
       <w:proofErr w:type="spellEnd"/>
+    </w:p>
+    <w:p>
+      <w:pPr>
+        <w:rPr>
+          <w:lang w:val="en-US"/>
+        </w:rPr>
+      </w:pPr>
+      <w:r>
+        <w:rPr>
+          <w:lang w:val="en-US"/>
+        </w:rPr>
+        <w:t xml:space="preserve">Can be found under </w:t>
+      </w:r>
+      <w:proofErr w:type="spellStart"/>
+      <w:r>
+        <w:rPr>
+          <w:b/>
+          <w:bCs/>
+          <w:lang w:val="en-US"/>
+        </w:rPr>
+        <w:t>Tensorflow</w:t>
+      </w:r>
+      <w:proofErr w:type="spellEnd"/>
+      <w:r>
+        <w:rPr>
+          <w:b/>
+          <w:bCs/>
+          <w:lang w:val="en-US"/>
+        </w:rPr>
+        <w:t>/workspace/images/</w:t>
+      </w:r>
     </w:p>
     <w:p>
       <w:pPr>
@@ -8716,6 +8723,7 @@
   <w:style w:type="character" w:default="1" w:styleId="DefaultParagraphFont">
     <w:name w:val="Default Paragraph Font"/>
     <w:uiPriority w:val="1"/>
+    <w:semiHidden/>
     <w:unhideWhenUsed/>
   </w:style>
   <w:style w:type="table" w:default="1" w:styleId="TableNormal">

</xml_diff>